<commit_message>
Cập nhật design system và java
</commit_message>
<xml_diff>
--- a/Hoc Tap/TuHoc/Java/Java.docx
+++ b/Hoc Tap/TuHoc/Java/Java.docx
@@ -6,6 +6,7 @@
       <w:pPr>
         <w:jc w:val="center"/>
         <w:rPr>
+          <w:rFonts w:cstheme="minorHAnsi"/>
           <w:b/>
           <w:bCs/>
           <w:sz w:val="36"/>
@@ -15,6 +16,7 @@
       </w:pPr>
       <w:r>
         <w:rPr>
+          <w:rFonts w:cstheme="minorHAnsi"/>
           <w:b/>
           <w:bCs/>
           <w:sz w:val="36"/>
@@ -26,6 +28,9 @@
     </w:p>
     <w:sdt>
       <w:sdtPr>
+        <w:rPr>
+          <w:rFonts w:cstheme="minorHAnsi"/>
+        </w:rPr>
         <w:id w:val="1984657324"/>
         <w:docPartObj>
           <w:docPartGallery w:val="Table of Contents"/>
@@ -41,9 +46,15 @@
       </w:sdtEndPr>
       <w:sdtContent>
         <w:p>
+          <w:pPr>
+            <w:rPr>
+              <w:rFonts w:cstheme="minorHAnsi"/>
+            </w:rPr>
+          </w:pPr>
           <w:r>
             <w:rPr>
               <w:rStyle w:val="Heading1Char"/>
+              <w:rFonts w:asciiTheme="minorHAnsi" w:hAnsiTheme="minorHAnsi" w:cstheme="minorHAnsi"/>
             </w:rPr>
             <w:t>Nội dung</w:t>
           </w:r>
@@ -56,32 +67,42 @@
               <w:tab w:val="right" w:leader="dot" w:pos="9016"/>
             </w:tabs>
             <w:rPr>
-              <w:rFonts w:eastAsiaTheme="minorEastAsia"/>
+              <w:rFonts w:eastAsiaTheme="minorEastAsia" w:cstheme="minorHAnsi"/>
               <w:noProof/>
               <w:sz w:val="22"/>
-              <w:lang w:val="en-US" w:eastAsia="vi-VN"/>
+              <w:lang w:eastAsia="vi-VN"/>
             </w:rPr>
           </w:pPr>
           <w:r>
+            <w:rPr>
+              <w:rFonts w:cstheme="minorHAnsi"/>
+            </w:rPr>
             <w:fldChar w:fldCharType="begin"/>
           </w:r>
           <w:r>
+            <w:rPr>
+              <w:rFonts w:cstheme="minorHAnsi"/>
+            </w:rPr>
             <w:instrText xml:space="preserve"> TOC \o "1-3" \h \z \u </w:instrText>
           </w:r>
           <w:r>
+            <w:rPr>
+              <w:rFonts w:cstheme="minorHAnsi"/>
+            </w:rPr>
             <w:fldChar w:fldCharType="separate"/>
           </w:r>
-          <w:hyperlink w:anchor="_Toc151024064" w:history="1">
+          <w:hyperlink w:anchor="_Toc151367190" w:history="1">
             <w:r>
               <w:rPr>
                 <w:rStyle w:val="Hyperlink"/>
+                <w:rFonts w:cstheme="minorHAnsi"/>
                 <w:noProof/>
               </w:rPr>
               <w:t>1.</w:t>
             </w:r>
             <w:r>
               <w:rPr>
-                <w:rFonts w:eastAsiaTheme="minorEastAsia"/>
+                <w:rFonts w:eastAsiaTheme="minorEastAsia" w:cstheme="minorHAnsi"/>
                 <w:noProof/>
                 <w:sz w:val="22"/>
                 <w:lang w:eastAsia="vi-VN"/>
@@ -91,6 +112,7 @@
             <w:r>
               <w:rPr>
                 <w:rStyle w:val="Hyperlink"/>
+                <w:rFonts w:cstheme="minorHAnsi"/>
                 <w:noProof/>
                 <w:lang w:val="en-US"/>
               </w:rPr>
@@ -99,12 +121,14 @@
             <w:r>
               <w:rPr>
                 <w:rStyle w:val="Hyperlink"/>
+                <w:rFonts w:cstheme="minorHAnsi"/>
                 <w:noProof/>
               </w:rPr>
               <w:t xml:space="preserve"> động thế nào?</w:t>
             </w:r>
             <w:r>
               <w:rPr>
+                <w:rFonts w:cstheme="minorHAnsi"/>
                 <w:noProof/>
                 <w:webHidden/>
               </w:rPr>
@@ -112,6 +136,7 @@
             </w:r>
             <w:r>
               <w:rPr>
+                <w:rFonts w:cstheme="minorHAnsi"/>
                 <w:noProof/>
                 <w:webHidden/>
               </w:rPr>
@@ -119,19 +144,22 @@
             </w:r>
             <w:r>
               <w:rPr>
+                <w:rFonts w:cstheme="minorHAnsi"/>
                 <w:noProof/>
                 <w:webHidden/>
               </w:rPr>
-              <w:instrText xml:space="preserve"> PAGEREF _Toc151024064 \h </w:instrText>
-            </w:r>
-            <w:r>
-              <w:rPr>
+              <w:instrText xml:space="preserve"> PAGEREF _Toc151367190 \h </w:instrText>
+            </w:r>
+            <w:r>
+              <w:rPr>
+                <w:rFonts w:cstheme="minorHAnsi"/>
                 <w:noProof/>
                 <w:webHidden/>
               </w:rPr>
             </w:r>
             <w:r>
               <w:rPr>
+                <w:rFonts w:cstheme="minorHAnsi"/>
                 <w:noProof/>
                 <w:webHidden/>
               </w:rPr>
@@ -139,6 +167,7 @@
             </w:r>
             <w:r>
               <w:rPr>
+                <w:rFonts w:cstheme="minorHAnsi"/>
                 <w:noProof/>
                 <w:webHidden/>
               </w:rPr>
@@ -146,6 +175,7 @@
             </w:r>
             <w:r>
               <w:rPr>
+                <w:rFonts w:cstheme="minorHAnsi"/>
                 <w:noProof/>
                 <w:webHidden/>
               </w:rPr>
@@ -161,23 +191,24 @@
               <w:tab w:val="right" w:leader="dot" w:pos="9016"/>
             </w:tabs>
             <w:rPr>
-              <w:rFonts w:eastAsiaTheme="minorEastAsia"/>
+              <w:rFonts w:eastAsiaTheme="minorEastAsia" w:cstheme="minorHAnsi"/>
               <w:noProof/>
               <w:sz w:val="22"/>
               <w:lang w:eastAsia="vi-VN"/>
             </w:rPr>
           </w:pPr>
-          <w:hyperlink w:anchor="_Toc151024065" w:history="1">
+          <w:hyperlink w:anchor="_Toc151367191" w:history="1">
             <w:r>
               <w:rPr>
                 <w:rStyle w:val="Hyperlink"/>
+                <w:rFonts w:cstheme="minorHAnsi"/>
                 <w:noProof/>
               </w:rPr>
               <w:t>2.</w:t>
             </w:r>
             <w:r>
               <w:rPr>
-                <w:rFonts w:eastAsiaTheme="minorEastAsia"/>
+                <w:rFonts w:eastAsiaTheme="minorEastAsia" w:cstheme="minorHAnsi"/>
                 <w:noProof/>
                 <w:sz w:val="22"/>
                 <w:lang w:eastAsia="vi-VN"/>
@@ -187,12 +218,14 @@
             <w:r>
               <w:rPr>
                 <w:rStyle w:val="Hyperlink"/>
+                <w:rFonts w:cstheme="minorHAnsi"/>
                 <w:noProof/>
               </w:rPr>
               <w:t>Garbage Collection</w:t>
             </w:r>
             <w:r>
               <w:rPr>
+                <w:rFonts w:cstheme="minorHAnsi"/>
                 <w:noProof/>
                 <w:webHidden/>
               </w:rPr>
@@ -200,6 +233,7 @@
             </w:r>
             <w:r>
               <w:rPr>
+                <w:rFonts w:cstheme="minorHAnsi"/>
                 <w:noProof/>
                 <w:webHidden/>
               </w:rPr>
@@ -207,19 +241,22 @@
             </w:r>
             <w:r>
               <w:rPr>
+                <w:rFonts w:cstheme="minorHAnsi"/>
                 <w:noProof/>
                 <w:webHidden/>
               </w:rPr>
-              <w:instrText xml:space="preserve"> PAGEREF _Toc151024065 \h </w:instrText>
-            </w:r>
-            <w:r>
-              <w:rPr>
+              <w:instrText xml:space="preserve"> PAGEREF _Toc151367191 \h </w:instrText>
+            </w:r>
+            <w:r>
+              <w:rPr>
+                <w:rFonts w:cstheme="minorHAnsi"/>
                 <w:noProof/>
                 <w:webHidden/>
               </w:rPr>
             </w:r>
             <w:r>
               <w:rPr>
+                <w:rFonts w:cstheme="minorHAnsi"/>
                 <w:noProof/>
                 <w:webHidden/>
               </w:rPr>
@@ -227,13 +264,15 @@
             </w:r>
             <w:r>
               <w:rPr>
+                <w:rFonts w:cstheme="minorHAnsi"/>
                 <w:noProof/>
                 <w:webHidden/>
               </w:rPr>
-              <w:t>4</w:t>
-            </w:r>
-            <w:r>
-              <w:rPr>
+              <w:t>5</w:t>
+            </w:r>
+            <w:r>
+              <w:rPr>
+                <w:rFonts w:cstheme="minorHAnsi"/>
                 <w:noProof/>
                 <w:webHidden/>
               </w:rPr>
@@ -249,23 +288,24 @@
               <w:tab w:val="right" w:leader="dot" w:pos="9016"/>
             </w:tabs>
             <w:rPr>
-              <w:rFonts w:eastAsiaTheme="minorEastAsia"/>
+              <w:rFonts w:eastAsiaTheme="minorEastAsia" w:cstheme="minorHAnsi"/>
               <w:noProof/>
               <w:sz w:val="22"/>
               <w:lang w:eastAsia="vi-VN"/>
             </w:rPr>
           </w:pPr>
-          <w:hyperlink w:anchor="_Toc151024066" w:history="1">
+          <w:hyperlink w:anchor="_Toc151367192" w:history="1">
             <w:r>
               <w:rPr>
                 <w:rStyle w:val="Hyperlink"/>
+                <w:rFonts w:cstheme="minorHAnsi"/>
                 <w:noProof/>
               </w:rPr>
               <w:t>3.</w:t>
             </w:r>
             <w:r>
               <w:rPr>
-                <w:rFonts w:eastAsiaTheme="minorEastAsia"/>
+                <w:rFonts w:eastAsiaTheme="minorEastAsia" w:cstheme="minorHAnsi"/>
                 <w:noProof/>
                 <w:sz w:val="22"/>
                 <w:lang w:eastAsia="vi-VN"/>
@@ -275,12 +315,14 @@
             <w:r>
               <w:rPr>
                 <w:rStyle w:val="Hyperlink"/>
+                <w:rFonts w:cstheme="minorHAnsi"/>
                 <w:noProof/>
               </w:rPr>
               <w:t>Quản lý bộ nhớ</w:t>
             </w:r>
             <w:r>
               <w:rPr>
+                <w:rFonts w:cstheme="minorHAnsi"/>
                 <w:noProof/>
                 <w:webHidden/>
               </w:rPr>
@@ -288,6 +330,7 @@
             </w:r>
             <w:r>
               <w:rPr>
+                <w:rFonts w:cstheme="minorHAnsi"/>
                 <w:noProof/>
                 <w:webHidden/>
               </w:rPr>
@@ -295,19 +338,22 @@
             </w:r>
             <w:r>
               <w:rPr>
+                <w:rFonts w:cstheme="minorHAnsi"/>
                 <w:noProof/>
                 <w:webHidden/>
               </w:rPr>
-              <w:instrText xml:space="preserve"> PAGEREF _Toc151024066 \h </w:instrText>
-            </w:r>
-            <w:r>
-              <w:rPr>
+              <w:instrText xml:space="preserve"> PAGEREF _Toc151367192 \h </w:instrText>
+            </w:r>
+            <w:r>
+              <w:rPr>
+                <w:rFonts w:cstheme="minorHAnsi"/>
                 <w:noProof/>
                 <w:webHidden/>
               </w:rPr>
             </w:r>
             <w:r>
               <w:rPr>
+                <w:rFonts w:cstheme="minorHAnsi"/>
                 <w:noProof/>
                 <w:webHidden/>
               </w:rPr>
@@ -315,13 +361,15 @@
             </w:r>
             <w:r>
               <w:rPr>
+                <w:rFonts w:cstheme="minorHAnsi"/>
                 <w:noProof/>
                 <w:webHidden/>
               </w:rPr>
-              <w:t>4</w:t>
-            </w:r>
-            <w:r>
-              <w:rPr>
+              <w:t>5</w:t>
+            </w:r>
+            <w:r>
+              <w:rPr>
+                <w:rFonts w:cstheme="minorHAnsi"/>
                 <w:noProof/>
                 <w:webHidden/>
               </w:rPr>
@@ -337,23 +385,24 @@
               <w:tab w:val="right" w:leader="dot" w:pos="9016"/>
             </w:tabs>
             <w:rPr>
-              <w:rFonts w:eastAsiaTheme="minorEastAsia"/>
+              <w:rFonts w:eastAsiaTheme="minorEastAsia" w:cstheme="minorHAnsi"/>
               <w:noProof/>
               <w:sz w:val="22"/>
               <w:lang w:eastAsia="vi-VN"/>
             </w:rPr>
           </w:pPr>
-          <w:hyperlink w:anchor="_Toc151024067" w:history="1">
+          <w:hyperlink w:anchor="_Toc151367193" w:history="1">
             <w:r>
               <w:rPr>
                 <w:rStyle w:val="Hyperlink"/>
+                <w:rFonts w:cstheme="minorHAnsi"/>
                 <w:noProof/>
               </w:rPr>
               <w:t>4.</w:t>
             </w:r>
             <w:r>
               <w:rPr>
-                <w:rFonts w:eastAsiaTheme="minorEastAsia"/>
+                <w:rFonts w:eastAsiaTheme="minorEastAsia" w:cstheme="minorHAnsi"/>
                 <w:noProof/>
                 <w:sz w:val="22"/>
                 <w:lang w:eastAsia="vi-VN"/>
@@ -363,12 +412,14 @@
             <w:r>
               <w:rPr>
                 <w:rStyle w:val="Hyperlink"/>
+                <w:rFonts w:cstheme="minorHAnsi"/>
                 <w:noProof/>
               </w:rPr>
               <w:t>Gradle</w:t>
             </w:r>
             <w:r>
               <w:rPr>
+                <w:rFonts w:cstheme="minorHAnsi"/>
                 <w:noProof/>
                 <w:webHidden/>
               </w:rPr>
@@ -376,6 +427,7 @@
             </w:r>
             <w:r>
               <w:rPr>
+                <w:rFonts w:cstheme="minorHAnsi"/>
                 <w:noProof/>
                 <w:webHidden/>
               </w:rPr>
@@ -383,19 +435,22 @@
             </w:r>
             <w:r>
               <w:rPr>
+                <w:rFonts w:cstheme="minorHAnsi"/>
                 <w:noProof/>
                 <w:webHidden/>
               </w:rPr>
-              <w:instrText xml:space="preserve"> PAGEREF _Toc151024067 \h </w:instrText>
-            </w:r>
-            <w:r>
-              <w:rPr>
+              <w:instrText xml:space="preserve"> PAGEREF _Toc151367193 \h </w:instrText>
+            </w:r>
+            <w:r>
+              <w:rPr>
+                <w:rFonts w:cstheme="minorHAnsi"/>
                 <w:noProof/>
                 <w:webHidden/>
               </w:rPr>
             </w:r>
             <w:r>
               <w:rPr>
+                <w:rFonts w:cstheme="minorHAnsi"/>
                 <w:noProof/>
                 <w:webHidden/>
               </w:rPr>
@@ -403,13 +458,15 @@
             </w:r>
             <w:r>
               <w:rPr>
+                <w:rFonts w:cstheme="minorHAnsi"/>
                 <w:noProof/>
                 <w:webHidden/>
               </w:rPr>
-              <w:t>4</w:t>
-            </w:r>
-            <w:r>
-              <w:rPr>
+              <w:t>5</w:t>
+            </w:r>
+            <w:r>
+              <w:rPr>
+                <w:rFonts w:cstheme="minorHAnsi"/>
                 <w:noProof/>
                 <w:webHidden/>
               </w:rPr>
@@ -418,8 +475,111 @@
           </w:hyperlink>
         </w:p>
         <w:p>
+          <w:pPr>
+            <w:pStyle w:val="TOC1"/>
+            <w:tabs>
+              <w:tab w:val="left" w:pos="1320"/>
+              <w:tab w:val="right" w:leader="dot" w:pos="9016"/>
+            </w:tabs>
+            <w:rPr>
+              <w:rFonts w:eastAsiaTheme="minorEastAsia" w:cstheme="minorHAnsi"/>
+              <w:noProof/>
+              <w:sz w:val="22"/>
+              <w:lang w:eastAsia="vi-VN"/>
+            </w:rPr>
+          </w:pPr>
+          <w:hyperlink w:anchor="_Toc151367194" w:history="1">
+            <w:r>
+              <w:rPr>
+                <w:rStyle w:val="Hyperlink"/>
+                <w:rFonts w:cstheme="minorHAnsi"/>
+                <w:noProof/>
+              </w:rPr>
+              <w:t>5.</w:t>
+            </w:r>
+            <w:r>
+              <w:rPr>
+                <w:rFonts w:eastAsiaTheme="minorEastAsia" w:cstheme="minorHAnsi"/>
+                <w:noProof/>
+                <w:sz w:val="22"/>
+                <w:lang w:eastAsia="vi-VN"/>
+              </w:rPr>
+              <w:tab/>
+            </w:r>
+            <w:r>
+              <w:rPr>
+                <w:rStyle w:val="Hyperlink"/>
+                <w:rFonts w:cstheme="minorHAnsi"/>
+                <w:noProof/>
+              </w:rPr>
+              <w:t>Ant</w:t>
+            </w:r>
+            <w:r>
+              <w:rPr>
+                <w:rFonts w:cstheme="minorHAnsi"/>
+                <w:noProof/>
+                <w:webHidden/>
+              </w:rPr>
+              <w:tab/>
+            </w:r>
+            <w:r>
+              <w:rPr>
+                <w:rFonts w:cstheme="minorHAnsi"/>
+                <w:noProof/>
+                <w:webHidden/>
+              </w:rPr>
+              <w:fldChar w:fldCharType="begin"/>
+            </w:r>
+            <w:r>
+              <w:rPr>
+                <w:rFonts w:cstheme="minorHAnsi"/>
+                <w:noProof/>
+                <w:webHidden/>
+              </w:rPr>
+              <w:instrText xml:space="preserve"> PAGEREF _Toc151367194 \h </w:instrText>
+            </w:r>
+            <w:r>
+              <w:rPr>
+                <w:rFonts w:cstheme="minorHAnsi"/>
+                <w:noProof/>
+                <w:webHidden/>
+              </w:rPr>
+            </w:r>
+            <w:r>
+              <w:rPr>
+                <w:rFonts w:cstheme="minorHAnsi"/>
+                <w:noProof/>
+                <w:webHidden/>
+              </w:rPr>
+              <w:fldChar w:fldCharType="separate"/>
+            </w:r>
+            <w:r>
+              <w:rPr>
+                <w:rFonts w:cstheme="minorHAnsi"/>
+                <w:noProof/>
+                <w:webHidden/>
+              </w:rPr>
+              <w:t>6</w:t>
+            </w:r>
+            <w:r>
+              <w:rPr>
+                <w:rFonts w:cstheme="minorHAnsi"/>
+                <w:noProof/>
+                <w:webHidden/>
+              </w:rPr>
+              <w:fldChar w:fldCharType="end"/>
+            </w:r>
+          </w:hyperlink>
+        </w:p>
+        <w:p>
+          <w:pPr>
+            <w:rPr>
+              <w:rFonts w:cstheme="minorHAnsi"/>
+            </w:rPr>
+          </w:pPr>
           <w:r>
             <w:rPr>
+              <w:rFonts w:cstheme="minorHAnsi"/>
               <w:b/>
               <w:bCs/>
               <w:noProof/>
@@ -433,6 +593,7 @@
       <w:pPr>
         <w:jc w:val="both"/>
         <w:rPr>
+          <w:rFonts w:cstheme="minorHAnsi"/>
           <w:b/>
           <w:bCs/>
           <w:sz w:val="36"/>
@@ -442,6 +603,7 @@
       </w:pPr>
       <w:r>
         <w:rPr>
+          <w:rFonts w:cstheme="minorHAnsi"/>
           <w:b/>
           <w:bCs/>
           <w:sz w:val="36"/>
@@ -454,10 +616,14 @@
     <w:p>
       <w:pPr>
         <w:pStyle w:val="Heading1"/>
-      </w:pPr>
-      <w:bookmarkStart w:id="0" w:name="_Toc151024064"/>
-      <w:r>
-        <w:rPr>
+        <w:rPr>
+          <w:rFonts w:asciiTheme="minorHAnsi" w:hAnsiTheme="minorHAnsi" w:cstheme="minorHAnsi"/>
+        </w:rPr>
+      </w:pPr>
+      <w:bookmarkStart w:id="0" w:name="_Toc151367190"/>
+      <w:r>
+        <w:rPr>
+          <w:rFonts w:asciiTheme="minorHAnsi" w:hAnsiTheme="minorHAnsi" w:cstheme="minorHAnsi"/>
           <w:lang w:val="en-US"/>
         </w:rPr>
         <w:lastRenderedPageBreak/>
@@ -466,152 +632,306 @@
       <w:proofErr w:type="spellStart"/>
       <w:r>
         <w:rPr>
+          <w:rFonts w:asciiTheme="minorHAnsi" w:hAnsiTheme="minorHAnsi" w:cstheme="minorHAnsi"/>
           <w:lang w:val="en-US"/>
         </w:rPr>
         <w:t>hoạt</w:t>
       </w:r>
       <w:proofErr w:type="spellEnd"/>
       <w:r>
+        <w:rPr>
+          <w:rFonts w:asciiTheme="minorHAnsi" w:hAnsiTheme="minorHAnsi" w:cstheme="minorHAnsi"/>
+        </w:rPr>
         <w:t xml:space="preserve"> động thế nào?</w:t>
       </w:r>
       <w:bookmarkEnd w:id="0"/>
     </w:p>
     <w:p>
-      <w:r>
+      <w:pPr>
+        <w:jc w:val="center"/>
+        <w:rPr>
+          <w:rFonts w:cstheme="minorHAnsi"/>
+        </w:rPr>
+      </w:pPr>
+      <w:r>
+        <w:rPr>
+          <w:rFonts w:cstheme="minorHAnsi"/>
+          <w:noProof/>
+        </w:rPr>
+        <w:drawing>
+          <wp:inline distT="0" distB="0" distL="0" distR="0" wp14:anchorId="6E10A027" wp14:editId="4E73955B">
+            <wp:extent cx="4145639" cy="3970364"/>
+            <wp:effectExtent l="0" t="0" r="7620" b="0"/>
+            <wp:docPr id="1496389896" name="Picture 1" descr="A diagram of a diagram&#10;&#10;Description automatically generated"/>
+            <wp:cNvGraphicFramePr>
+              <a:graphicFrameLocks xmlns:a="http://schemas.openxmlformats.org/drawingml/2006/main" noChangeAspect="1"/>
+            </wp:cNvGraphicFramePr>
+            <a:graphic xmlns:a="http://schemas.openxmlformats.org/drawingml/2006/main">
+              <a:graphicData uri="http://schemas.openxmlformats.org/drawingml/2006/picture">
+                <pic:pic xmlns:pic="http://schemas.openxmlformats.org/drawingml/2006/picture">
+                  <pic:nvPicPr>
+                    <pic:cNvPr id="1496389896" name="Picture 1" descr="A diagram of a diagram&#10;&#10;Description automatically generated"/>
+                    <pic:cNvPicPr/>
+                  </pic:nvPicPr>
+                  <pic:blipFill>
+                    <a:blip r:embed="rId6"/>
+                    <a:stretch>
+                      <a:fillRect/>
+                    </a:stretch>
+                  </pic:blipFill>
+                  <pic:spPr>
+                    <a:xfrm>
+                      <a:off x="0" y="0"/>
+                      <a:ext cx="4145639" cy="3970364"/>
+                    </a:xfrm>
+                    <a:prstGeom prst="rect">
+                      <a:avLst/>
+                    </a:prstGeom>
+                  </pic:spPr>
+                </pic:pic>
+              </a:graphicData>
+            </a:graphic>
+          </wp:inline>
+        </w:drawing>
+      </w:r>
+    </w:p>
+    <w:p>
+      <w:pPr>
+        <w:rPr>
+          <w:rFonts w:cstheme="minorHAnsi"/>
+        </w:rPr>
+      </w:pPr>
+      <w:r>
+        <w:rPr>
+          <w:rFonts w:cstheme="minorHAnsi"/>
+        </w:rPr>
         <w:t>JVM (</w:t>
       </w:r>
       <w:proofErr w:type="spellStart"/>
       <w:r>
+        <w:rPr>
+          <w:rFonts w:cstheme="minorHAnsi"/>
+        </w:rPr>
         <w:t>Java</w:t>
       </w:r>
       <w:proofErr w:type="spellEnd"/>
       <w:r>
+        <w:rPr>
+          <w:rFonts w:cstheme="minorHAnsi"/>
+        </w:rPr>
         <w:t xml:space="preserve"> </w:t>
       </w:r>
       <w:proofErr w:type="spellStart"/>
       <w:r>
+        <w:rPr>
+          <w:rFonts w:cstheme="minorHAnsi"/>
+        </w:rPr>
         <w:t>Virtual</w:t>
       </w:r>
       <w:proofErr w:type="spellEnd"/>
       <w:r>
+        <w:rPr>
+          <w:rFonts w:cstheme="minorHAnsi"/>
+        </w:rPr>
         <w:t xml:space="preserve"> </w:t>
       </w:r>
       <w:proofErr w:type="spellStart"/>
       <w:r>
+        <w:rPr>
+          <w:rFonts w:cstheme="minorHAnsi"/>
+        </w:rPr>
         <w:t>Machine</w:t>
       </w:r>
       <w:proofErr w:type="spellEnd"/>
       <w:r>
+        <w:rPr>
+          <w:rFonts w:cstheme="minorHAnsi"/>
+        </w:rPr>
         <w:t xml:space="preserve">) là 1 máy ảo </w:t>
       </w:r>
       <w:proofErr w:type="spellStart"/>
       <w:r>
+        <w:rPr>
+          <w:rFonts w:cstheme="minorHAnsi"/>
+        </w:rPr>
         <w:t>java</w:t>
       </w:r>
       <w:proofErr w:type="spellEnd"/>
       <w:r>
+        <w:rPr>
+          <w:rFonts w:cstheme="minorHAnsi"/>
+        </w:rPr>
         <w:t xml:space="preserve"> – trình thông dịch của </w:t>
       </w:r>
       <w:proofErr w:type="spellStart"/>
       <w:r>
+        <w:rPr>
+          <w:rFonts w:cstheme="minorHAnsi"/>
+        </w:rPr>
         <w:t>java</w:t>
       </w:r>
       <w:proofErr w:type="spellEnd"/>
       <w:r>
+        <w:rPr>
+          <w:rFonts w:cstheme="minorHAnsi"/>
+        </w:rPr>
         <w:t xml:space="preserve">. Nó cung cấp môi trường để </w:t>
       </w:r>
       <w:proofErr w:type="spellStart"/>
       <w:r>
+        <w:rPr>
+          <w:rFonts w:cstheme="minorHAnsi"/>
+        </w:rPr>
         <w:t>code</w:t>
       </w:r>
       <w:proofErr w:type="spellEnd"/>
       <w:r>
+        <w:rPr>
+          <w:rFonts w:cstheme="minorHAnsi"/>
+        </w:rPr>
         <w:t xml:space="preserve"> </w:t>
       </w:r>
       <w:proofErr w:type="spellStart"/>
       <w:r>
+        <w:rPr>
+          <w:rFonts w:cstheme="minorHAnsi"/>
+        </w:rPr>
         <w:t>java</w:t>
       </w:r>
       <w:proofErr w:type="spellEnd"/>
       <w:r>
+        <w:rPr>
+          <w:rFonts w:cstheme="minorHAnsi"/>
+        </w:rPr>
         <w:t xml:space="preserve"> có thể được thực thi, chương trình </w:t>
       </w:r>
       <w:proofErr w:type="spellStart"/>
       <w:r>
+        <w:rPr>
+          <w:rFonts w:cstheme="minorHAnsi"/>
+        </w:rPr>
         <w:t>java</w:t>
       </w:r>
       <w:proofErr w:type="spellEnd"/>
       <w:r>
+        <w:rPr>
+          <w:rFonts w:cstheme="minorHAnsi"/>
+        </w:rPr>
         <w:t xml:space="preserve"> khi biên dịch các </w:t>
       </w:r>
       <w:proofErr w:type="spellStart"/>
       <w:r>
+        <w:rPr>
+          <w:rFonts w:cstheme="minorHAnsi"/>
+        </w:rPr>
         <w:t>file</w:t>
       </w:r>
       <w:proofErr w:type="spellEnd"/>
       <w:r>
+        <w:rPr>
+          <w:rFonts w:cstheme="minorHAnsi"/>
+        </w:rPr>
         <w:t xml:space="preserve"> *.</w:t>
       </w:r>
       <w:proofErr w:type="spellStart"/>
       <w:r>
+        <w:rPr>
+          <w:rFonts w:cstheme="minorHAnsi"/>
+        </w:rPr>
         <w:t>class</w:t>
       </w:r>
       <w:proofErr w:type="spellEnd"/>
       <w:r>
+        <w:rPr>
+          <w:rFonts w:cstheme="minorHAnsi"/>
+        </w:rPr>
         <w:t xml:space="preserve"> chứa </w:t>
       </w:r>
       <w:proofErr w:type="spellStart"/>
       <w:r>
+        <w:rPr>
+          <w:rFonts w:cstheme="minorHAnsi"/>
+        </w:rPr>
         <w:t>byte</w:t>
       </w:r>
       <w:proofErr w:type="spellEnd"/>
       <w:r>
+        <w:rPr>
+          <w:rFonts w:cstheme="minorHAnsi"/>
+        </w:rPr>
         <w:t xml:space="preserve"> </w:t>
       </w:r>
       <w:proofErr w:type="spellStart"/>
       <w:r>
+        <w:rPr>
+          <w:rFonts w:cstheme="minorHAnsi"/>
+        </w:rPr>
         <w:t>code</w:t>
       </w:r>
       <w:proofErr w:type="spellEnd"/>
       <w:r>
+        <w:rPr>
+          <w:rFonts w:cstheme="minorHAnsi"/>
+        </w:rPr>
         <w:t xml:space="preserve">, các </w:t>
       </w:r>
       <w:proofErr w:type="spellStart"/>
       <w:r>
+        <w:rPr>
+          <w:rFonts w:cstheme="minorHAnsi"/>
+        </w:rPr>
         <w:t>file</w:t>
       </w:r>
       <w:proofErr w:type="spellEnd"/>
       <w:r>
+        <w:rPr>
+          <w:rFonts w:cstheme="minorHAnsi"/>
+        </w:rPr>
         <w:t xml:space="preserve"> này sẽ được JVM thực thi chuyển </w:t>
       </w:r>
       <w:proofErr w:type="spellStart"/>
       <w:r>
+        <w:rPr>
+          <w:rFonts w:cstheme="minorHAnsi"/>
+        </w:rPr>
         <w:t>byte</w:t>
       </w:r>
       <w:proofErr w:type="spellEnd"/>
       <w:r>
+        <w:rPr>
+          <w:rFonts w:cstheme="minorHAnsi"/>
+        </w:rPr>
         <w:t xml:space="preserve"> </w:t>
       </w:r>
       <w:proofErr w:type="spellStart"/>
       <w:r>
+        <w:rPr>
+          <w:rFonts w:cstheme="minorHAnsi"/>
+        </w:rPr>
         <w:t>code</w:t>
       </w:r>
       <w:proofErr w:type="spellEnd"/>
       <w:r>
+        <w:rPr>
+          <w:rFonts w:cstheme="minorHAnsi"/>
+        </w:rPr>
         <w:t xml:space="preserve"> thành mã máy tương ứng với từng hệ điều hành và phần cứng khác nhau để thực thi.</w:t>
       </w:r>
     </w:p>
     <w:p>
       <w:pPr>
         <w:rPr>
-          <w:szCs w:val="26"/>
-        </w:rPr>
-      </w:pPr>
-      <w:r>
-        <w:rPr>
+          <w:rFonts w:cstheme="minorHAnsi"/>
+          <w:szCs w:val="26"/>
+        </w:rPr>
+      </w:pPr>
+      <w:r>
+        <w:rPr>
+          <w:rFonts w:cstheme="minorHAnsi"/>
           <w:noProof/>
           <w:szCs w:val="26"/>
         </w:rPr>
+        <w:lastRenderedPageBreak/>
         <w:drawing>
           <wp:inline distT="0" distB="0" distL="0" distR="0" wp14:anchorId="458899B5" wp14:editId="11C71DE0">
             <wp:extent cx="5731510" cy="4091305"/>
@@ -628,7 +948,7 @@
                     <pic:cNvPicPr/>
                   </pic:nvPicPr>
                   <pic:blipFill>
-                    <a:blip r:embed="rId6"/>
+                    <a:blip r:embed="rId7"/>
                     <a:stretch>
                       <a:fillRect/>
                     </a:stretch>
@@ -655,22 +975,42 @@
       </w:r>
     </w:p>
     <w:p>
-      <w:r>
+      <w:pPr>
+        <w:rPr>
+          <w:rFonts w:cstheme="minorHAnsi"/>
+        </w:rPr>
+      </w:pPr>
+      <w:r>
+        <w:rPr>
+          <w:rFonts w:cstheme="minorHAnsi"/>
+        </w:rPr>
         <w:t xml:space="preserve">JVM là một phần của </w:t>
       </w:r>
       <w:r>
+        <w:rPr>
+          <w:rFonts w:cstheme="minorHAnsi"/>
+        </w:rPr>
         <w:t xml:space="preserve">JRE – cung cấp kèm các thư viện lớp </w:t>
       </w:r>
       <w:proofErr w:type="spellStart"/>
       <w:r>
+        <w:rPr>
+          <w:rFonts w:cstheme="minorHAnsi"/>
+        </w:rPr>
         <w:t>Java</w:t>
       </w:r>
       <w:proofErr w:type="spellEnd"/>
       <w:r>
+        <w:rPr>
+          <w:rFonts w:cstheme="minorHAnsi"/>
+        </w:rPr>
         <w:t xml:space="preserve">. Mở rộng: JDK là một bộ công cụ phát triển </w:t>
       </w:r>
       <w:proofErr w:type="spellStart"/>
       <w:r>
+        <w:rPr>
+          <w:rFonts w:cstheme="minorHAnsi"/>
+        </w:rPr>
         <w:t>Java</w:t>
       </w:r>
       <w:proofErr w:type="spellEnd"/>
@@ -679,11 +1019,13 @@
       <w:pPr>
         <w:jc w:val="center"/>
         <w:rPr>
-          <w:szCs w:val="26"/>
-        </w:rPr>
-      </w:pPr>
-      <w:r>
-        <w:rPr>
+          <w:rFonts w:cstheme="minorHAnsi"/>
+          <w:szCs w:val="26"/>
+        </w:rPr>
+      </w:pPr>
+      <w:r>
+        <w:rPr>
+          <w:rFonts w:cstheme="minorHAnsi"/>
           <w:noProof/>
           <w:szCs w:val="26"/>
         </w:rPr>
@@ -703,7 +1045,7 @@
                     <pic:cNvPicPr/>
                   </pic:nvPicPr>
                   <pic:blipFill>
-                    <a:blip r:embed="rId7"/>
+                    <a:blip r:embed="rId8"/>
                     <a:stretch>
                       <a:fillRect/>
                     </a:stretch>
@@ -725,6 +1067,7 @@
       </w:r>
       <w:r>
         <w:rPr>
+          <w:rFonts w:cstheme="minorHAnsi"/>
           <w:noProof/>
           <w:szCs w:val="26"/>
         </w:rPr>
@@ -744,7 +1087,7 @@
                     <pic:cNvPicPr/>
                   </pic:nvPicPr>
                   <pic:blipFill>
-                    <a:blip r:embed="rId8"/>
+                    <a:blip r:embed="rId9"/>
                     <a:stretch>
                       <a:fillRect/>
                     </a:stretch>
@@ -768,11 +1111,13 @@
     <w:p>
       <w:pPr>
         <w:rPr>
-          <w:szCs w:val="26"/>
-        </w:rPr>
-      </w:pPr>
-      <w:r>
-        <w:rPr>
+          <w:rFonts w:cstheme="minorHAnsi"/>
+          <w:szCs w:val="26"/>
+        </w:rPr>
+      </w:pPr>
+      <w:r>
+        <w:rPr>
+          <w:rFonts w:cstheme="minorHAnsi"/>
           <w:szCs w:val="26"/>
         </w:rPr>
         <w:t>Cấu trúc bên trong của JVM:</w:t>
@@ -781,11 +1126,13 @@
     <w:p>
       <w:pPr>
         <w:rPr>
-          <w:szCs w:val="26"/>
-        </w:rPr>
-      </w:pPr>
-      <w:r>
-        <w:rPr>
+          <w:rFonts w:cstheme="minorHAnsi"/>
+          <w:szCs w:val="26"/>
+        </w:rPr>
+      </w:pPr>
+      <w:r>
+        <w:rPr>
+          <w:rFonts w:cstheme="minorHAnsi"/>
           <w:noProof/>
           <w:szCs w:val="26"/>
         </w:rPr>
@@ -806,7 +1153,7 @@
                     <pic:cNvPicPr/>
                   </pic:nvPicPr>
                   <pic:blipFill>
-                    <a:blip r:embed="rId9"/>
+                    <a:blip r:embed="rId10"/>
                     <a:stretch>
                       <a:fillRect/>
                     </a:stretch>
@@ -840,12 +1187,14 @@
           <w:numId w:val="2"/>
         </w:numPr>
         <w:rPr>
-          <w:szCs w:val="26"/>
-        </w:rPr>
-      </w:pPr>
-      <w:proofErr w:type="spellStart"/>
-      <w:r>
-        <w:rPr>
+          <w:rFonts w:cstheme="minorHAnsi"/>
+          <w:szCs w:val="26"/>
+        </w:rPr>
+      </w:pPr>
+      <w:proofErr w:type="spellStart"/>
+      <w:r>
+        <w:rPr>
+          <w:rFonts w:cstheme="minorHAnsi"/>
           <w:b/>
           <w:bCs/>
           <w:szCs w:val="26"/>
@@ -855,19 +1204,15 @@
       <w:proofErr w:type="spellEnd"/>
       <w:r>
         <w:rPr>
-          <w:szCs w:val="26"/>
-        </w:rPr>
-        <w:t>:</w:t>
-      </w:r>
-      <w:r>
-        <w:rPr>
-          <w:szCs w:val="26"/>
-        </w:rPr>
-        <w:t xml:space="preserve"> Hệ thống phụ tải các </w:t>
-      </w:r>
-      <w:proofErr w:type="spellStart"/>
-      <w:r>
-        <w:rPr>
+          <w:rFonts w:cstheme="minorHAnsi"/>
+          <w:szCs w:val="26"/>
+        </w:rPr>
+        <w:t xml:space="preserve">: Hệ thống phụ tải các </w:t>
+      </w:r>
+      <w:proofErr w:type="spellStart"/>
+      <w:r>
+        <w:rPr>
+          <w:rFonts w:cstheme="minorHAnsi"/>
           <w:szCs w:val="26"/>
         </w:rPr>
         <w:t>file</w:t>
@@ -875,6 +1220,7 @@
       <w:proofErr w:type="spellEnd"/>
       <w:r>
         <w:rPr>
+          <w:rFonts w:cstheme="minorHAnsi"/>
           <w:szCs w:val="26"/>
         </w:rPr>
         <w:t xml:space="preserve"> </w:t>
@@ -882,6 +1228,7 @@
       <w:proofErr w:type="spellStart"/>
       <w:r>
         <w:rPr>
+          <w:rFonts w:cstheme="minorHAnsi"/>
           <w:szCs w:val="26"/>
         </w:rPr>
         <w:t>class</w:t>
@@ -896,12 +1243,14 @@
           <w:numId w:val="2"/>
         </w:numPr>
         <w:rPr>
-          <w:szCs w:val="26"/>
-        </w:rPr>
-      </w:pPr>
-      <w:proofErr w:type="spellStart"/>
-      <w:r>
-        <w:rPr>
+          <w:rFonts w:cstheme="minorHAnsi"/>
+          <w:szCs w:val="26"/>
+        </w:rPr>
+      </w:pPr>
+      <w:proofErr w:type="spellStart"/>
+      <w:r>
+        <w:rPr>
+          <w:rFonts w:cstheme="minorHAnsi"/>
           <w:b/>
           <w:bCs/>
           <w:szCs w:val="26"/>
@@ -911,6 +1260,7 @@
       <w:proofErr w:type="spellEnd"/>
       <w:r>
         <w:rPr>
+          <w:rFonts w:cstheme="minorHAnsi"/>
           <w:b/>
           <w:bCs/>
           <w:szCs w:val="26"/>
@@ -920,6 +1270,7 @@
       <w:proofErr w:type="spellStart"/>
       <w:r>
         <w:rPr>
+          <w:rFonts w:cstheme="minorHAnsi"/>
           <w:b/>
           <w:bCs/>
           <w:szCs w:val="26"/>
@@ -929,6 +1280,7 @@
       <w:proofErr w:type="spellEnd"/>
       <w:r>
         <w:rPr>
+          <w:rFonts w:cstheme="minorHAnsi"/>
           <w:szCs w:val="26"/>
         </w:rPr>
         <w:t xml:space="preserve">: Vùng chứa các </w:t>
@@ -936,6 +1288,7 @@
       <w:proofErr w:type="spellStart"/>
       <w:r>
         <w:rPr>
+          <w:rFonts w:cstheme="minorHAnsi"/>
           <w:szCs w:val="26"/>
         </w:rPr>
         <w:t>class</w:t>
@@ -943,6 +1296,7 @@
       <w:proofErr w:type="spellEnd"/>
       <w:r>
         <w:rPr>
+          <w:rFonts w:cstheme="minorHAnsi"/>
           <w:szCs w:val="26"/>
         </w:rPr>
         <w:t xml:space="preserve"> và cung cấp các </w:t>
@@ -950,6 +1304,7 @@
       <w:proofErr w:type="spellStart"/>
       <w:r>
         <w:rPr>
+          <w:rFonts w:cstheme="minorHAnsi"/>
           <w:szCs w:val="26"/>
         </w:rPr>
         <w:t>class</w:t>
@@ -957,6 +1312,7 @@
       <w:proofErr w:type="spellEnd"/>
       <w:r>
         <w:rPr>
+          <w:rFonts w:cstheme="minorHAnsi"/>
           <w:szCs w:val="26"/>
         </w:rPr>
         <w:t xml:space="preserve"> nền tảng (</w:t>
@@ -964,6 +1320,7 @@
       <w:proofErr w:type="spellStart"/>
       <w:r>
         <w:rPr>
+          <w:rFonts w:cstheme="minorHAnsi"/>
           <w:szCs w:val="26"/>
         </w:rPr>
         <w:t>Object</w:t>
@@ -971,6 +1328,7 @@
       <w:proofErr w:type="spellEnd"/>
       <w:r>
         <w:rPr>
+          <w:rFonts w:cstheme="minorHAnsi"/>
           <w:szCs w:val="26"/>
         </w:rPr>
         <w:t>, …) cho phép mở rộng hoặc ghi đè nó</w:t>
@@ -984,12 +1342,14 @@
           <w:numId w:val="2"/>
         </w:numPr>
         <w:rPr>
-          <w:szCs w:val="26"/>
-        </w:rPr>
-      </w:pPr>
-      <w:proofErr w:type="spellStart"/>
-      <w:r>
-        <w:rPr>
+          <w:rFonts w:cstheme="minorHAnsi"/>
+          <w:szCs w:val="26"/>
+        </w:rPr>
+      </w:pPr>
+      <w:proofErr w:type="spellStart"/>
+      <w:r>
+        <w:rPr>
+          <w:rFonts w:cstheme="minorHAnsi"/>
           <w:b/>
           <w:bCs/>
           <w:szCs w:val="26"/>
@@ -999,6 +1359,7 @@
       <w:proofErr w:type="spellEnd"/>
       <w:r>
         <w:rPr>
+          <w:rFonts w:cstheme="minorHAnsi"/>
           <w:szCs w:val="26"/>
         </w:rPr>
         <w:t>: Sử dụng cấp bộ nhớ cho đối tượng</w:t>
@@ -1012,12 +1373,14 @@
           <w:numId w:val="2"/>
         </w:numPr>
         <w:rPr>
-          <w:szCs w:val="26"/>
-        </w:rPr>
-      </w:pPr>
-      <w:proofErr w:type="spellStart"/>
-      <w:r>
-        <w:rPr>
+          <w:rFonts w:cstheme="minorHAnsi"/>
+          <w:szCs w:val="26"/>
+        </w:rPr>
+      </w:pPr>
+      <w:proofErr w:type="spellStart"/>
+      <w:r>
+        <w:rPr>
+          <w:rFonts w:cstheme="minorHAnsi"/>
           <w:b/>
           <w:bCs/>
           <w:szCs w:val="26"/>
@@ -1027,6 +1390,7 @@
       <w:proofErr w:type="spellEnd"/>
       <w:r>
         <w:rPr>
+          <w:rFonts w:cstheme="minorHAnsi"/>
           <w:szCs w:val="26"/>
         </w:rPr>
         <w:t xml:space="preserve">: Vùng nhớ dùng để lưu trữ các tham số và biến </w:t>
@@ -1034,6 +1398,7 @@
       <w:proofErr w:type="spellStart"/>
       <w:r>
         <w:rPr>
+          <w:rFonts w:cstheme="minorHAnsi"/>
           <w:szCs w:val="26"/>
         </w:rPr>
         <w:t>local</w:t>
@@ -1041,6 +1406,7 @@
       <w:proofErr w:type="spellEnd"/>
       <w:r>
         <w:rPr>
+          <w:rFonts w:cstheme="minorHAnsi"/>
           <w:szCs w:val="26"/>
         </w:rPr>
         <w:t xml:space="preserve"> của phương thức khi nó được gọi</w:t>
@@ -1054,12 +1420,14 @@
           <w:numId w:val="2"/>
         </w:numPr>
         <w:rPr>
-          <w:szCs w:val="26"/>
-        </w:rPr>
-      </w:pPr>
-      <w:proofErr w:type="spellStart"/>
-      <w:r>
-        <w:rPr>
+          <w:rFonts w:cstheme="minorHAnsi"/>
+          <w:szCs w:val="26"/>
+        </w:rPr>
+      </w:pPr>
+      <w:proofErr w:type="spellStart"/>
+      <w:r>
+        <w:rPr>
+          <w:rFonts w:cstheme="minorHAnsi"/>
           <w:b/>
           <w:bCs/>
           <w:szCs w:val="26"/>
@@ -1069,6 +1437,7 @@
       <w:proofErr w:type="spellEnd"/>
       <w:r>
         <w:rPr>
+          <w:rFonts w:cstheme="minorHAnsi"/>
           <w:b/>
           <w:bCs/>
           <w:szCs w:val="26"/>
@@ -1078,6 +1447,7 @@
       <w:proofErr w:type="spellStart"/>
       <w:r>
         <w:rPr>
+          <w:rFonts w:cstheme="minorHAnsi"/>
           <w:b/>
           <w:bCs/>
           <w:szCs w:val="26"/>
@@ -1087,6 +1457,7 @@
       <w:proofErr w:type="spellEnd"/>
       <w:r>
         <w:rPr>
+          <w:rFonts w:cstheme="minorHAnsi"/>
           <w:szCs w:val="26"/>
         </w:rPr>
         <w:t xml:space="preserve">: Chứa địa chỉ của các máy ảo </w:t>
@@ -1094,6 +1465,7 @@
       <w:proofErr w:type="spellStart"/>
       <w:r>
         <w:rPr>
+          <w:rFonts w:cstheme="minorHAnsi"/>
           <w:szCs w:val="26"/>
         </w:rPr>
         <w:t>java</w:t>
@@ -1101,6 +1473,7 @@
       <w:proofErr w:type="spellEnd"/>
       <w:r>
         <w:rPr>
+          <w:rFonts w:cstheme="minorHAnsi"/>
           <w:szCs w:val="26"/>
         </w:rPr>
         <w:t xml:space="preserve"> hiện đang được thực hiên (đọc hệ điều hành nâng cao để biết thêm)</w:t>
@@ -1114,12 +1487,14 @@
           <w:numId w:val="2"/>
         </w:numPr>
         <w:rPr>
-          <w:szCs w:val="26"/>
-        </w:rPr>
-      </w:pPr>
-      <w:proofErr w:type="spellStart"/>
-      <w:r>
-        <w:rPr>
+          <w:rFonts w:cstheme="minorHAnsi"/>
+          <w:szCs w:val="26"/>
+        </w:rPr>
+      </w:pPr>
+      <w:proofErr w:type="spellStart"/>
+      <w:r>
+        <w:rPr>
+          <w:rFonts w:cstheme="minorHAnsi"/>
           <w:b/>
           <w:bCs/>
           <w:szCs w:val="26"/>
@@ -1129,6 +1504,7 @@
       <w:proofErr w:type="spellEnd"/>
       <w:r>
         <w:rPr>
+          <w:rFonts w:cstheme="minorHAnsi"/>
           <w:b/>
           <w:bCs/>
           <w:szCs w:val="26"/>
@@ -1138,6 +1514,7 @@
       <w:proofErr w:type="spellStart"/>
       <w:r>
         <w:rPr>
+          <w:rFonts w:cstheme="minorHAnsi"/>
           <w:b/>
           <w:bCs/>
           <w:szCs w:val="26"/>
@@ -1147,6 +1524,7 @@
       <w:proofErr w:type="spellEnd"/>
       <w:r>
         <w:rPr>
+          <w:rFonts w:cstheme="minorHAnsi"/>
           <w:b/>
           <w:bCs/>
           <w:szCs w:val="26"/>
@@ -1156,6 +1534,7 @@
       <w:proofErr w:type="spellStart"/>
       <w:r>
         <w:rPr>
+          <w:rFonts w:cstheme="minorHAnsi"/>
           <w:b/>
           <w:bCs/>
           <w:szCs w:val="26"/>
@@ -1165,6 +1544,7 @@
       <w:proofErr w:type="spellEnd"/>
       <w:r>
         <w:rPr>
+          <w:rFonts w:cstheme="minorHAnsi"/>
           <w:szCs w:val="26"/>
         </w:rPr>
         <w:t xml:space="preserve">: Nơi chứa tất cả các </w:t>
@@ -1172,6 +1552,7 @@
       <w:proofErr w:type="spellStart"/>
       <w:r>
         <w:rPr>
+          <w:rFonts w:cstheme="minorHAnsi"/>
           <w:szCs w:val="26"/>
         </w:rPr>
         <w:t>method</w:t>
@@ -1179,6 +1560,7 @@
       <w:proofErr w:type="spellEnd"/>
       <w:r>
         <w:rPr>
+          <w:rFonts w:cstheme="minorHAnsi"/>
           <w:szCs w:val="26"/>
         </w:rPr>
         <w:t xml:space="preserve"> </w:t>
@@ -1186,6 +1568,7 @@
       <w:proofErr w:type="spellStart"/>
       <w:r>
         <w:rPr>
+          <w:rFonts w:cstheme="minorHAnsi"/>
           <w:szCs w:val="26"/>
         </w:rPr>
         <w:t>native</w:t>
@@ -1193,12 +1576,14 @@
       <w:proofErr w:type="spellEnd"/>
       <w:r>
         <w:rPr>
+          <w:rFonts w:cstheme="minorHAnsi"/>
           <w:szCs w:val="26"/>
         </w:rPr>
         <w:t xml:space="preserve"> (triển khai bởi ngôn ngữ khác)</w:t>
       </w:r>
       <w:r>
         <w:rPr>
+          <w:rFonts w:cstheme="minorHAnsi"/>
           <w:szCs w:val="26"/>
         </w:rPr>
         <w:t xml:space="preserve"> trong chương trình </w:t>
@@ -1212,12 +1597,14 @@
           <w:numId w:val="2"/>
         </w:numPr>
         <w:rPr>
-          <w:szCs w:val="26"/>
-        </w:rPr>
-      </w:pPr>
-      <w:proofErr w:type="spellStart"/>
-      <w:r>
-        <w:rPr>
+          <w:rFonts w:cstheme="minorHAnsi"/>
+          <w:szCs w:val="26"/>
+        </w:rPr>
+      </w:pPr>
+      <w:proofErr w:type="spellStart"/>
+      <w:r>
+        <w:rPr>
+          <w:rFonts w:cstheme="minorHAnsi"/>
           <w:b/>
           <w:bCs/>
           <w:szCs w:val="26"/>
@@ -1227,6 +1614,7 @@
       <w:proofErr w:type="spellEnd"/>
       <w:r>
         <w:rPr>
+          <w:rFonts w:cstheme="minorHAnsi"/>
           <w:b/>
           <w:bCs/>
           <w:szCs w:val="26"/>
@@ -1236,6 +1624,7 @@
       <w:proofErr w:type="spellStart"/>
       <w:r>
         <w:rPr>
+          <w:rFonts w:cstheme="minorHAnsi"/>
           <w:b/>
           <w:bCs/>
           <w:szCs w:val="26"/>
@@ -1245,6 +1634,7 @@
       <w:proofErr w:type="spellEnd"/>
       <w:r>
         <w:rPr>
+          <w:rFonts w:cstheme="minorHAnsi"/>
           <w:szCs w:val="26"/>
         </w:rPr>
         <w:t>: Gồm</w:t>
@@ -1258,11 +1648,13 @@
           <w:numId w:val="2"/>
         </w:numPr>
         <w:rPr>
-          <w:szCs w:val="26"/>
-        </w:rPr>
-      </w:pPr>
-      <w:r>
-        <w:rPr>
+          <w:rFonts w:cstheme="minorHAnsi"/>
+          <w:szCs w:val="26"/>
+        </w:rPr>
+      </w:pPr>
+      <w:r>
+        <w:rPr>
+          <w:rFonts w:cstheme="minorHAnsi"/>
           <w:szCs w:val="26"/>
         </w:rPr>
         <w:t>Một bộ xử lý ảo</w:t>
@@ -1276,11 +1668,13 @@
           <w:numId w:val="2"/>
         </w:numPr>
         <w:rPr>
-          <w:szCs w:val="26"/>
-        </w:rPr>
-      </w:pPr>
-      <w:r>
-        <w:rPr>
+          <w:rFonts w:cstheme="minorHAnsi"/>
+          <w:szCs w:val="26"/>
+        </w:rPr>
+      </w:pPr>
+      <w:r>
+        <w:rPr>
+          <w:rFonts w:cstheme="minorHAnsi"/>
           <w:szCs w:val="26"/>
         </w:rPr>
         <w:t>Phiên dịch</w:t>
@@ -1294,12 +1688,14 @@
           <w:numId w:val="2"/>
         </w:numPr>
         <w:rPr>
-          <w:szCs w:val="26"/>
-        </w:rPr>
-      </w:pPr>
-      <w:proofErr w:type="spellStart"/>
-      <w:r>
-        <w:rPr>
+          <w:rFonts w:cstheme="minorHAnsi"/>
+          <w:szCs w:val="26"/>
+        </w:rPr>
+      </w:pPr>
+      <w:proofErr w:type="spellStart"/>
+      <w:r>
+        <w:rPr>
+          <w:rFonts w:cstheme="minorHAnsi"/>
           <w:szCs w:val="26"/>
         </w:rPr>
         <w:t>Just</w:t>
@@ -1307,6 +1703,7 @@
       <w:proofErr w:type="spellEnd"/>
       <w:r>
         <w:rPr>
+          <w:rFonts w:cstheme="minorHAnsi"/>
           <w:szCs w:val="26"/>
         </w:rPr>
         <w:t xml:space="preserve"> – In – </w:t>
@@ -1314,6 +1711,7 @@
       <w:proofErr w:type="spellStart"/>
       <w:r>
         <w:rPr>
+          <w:rFonts w:cstheme="minorHAnsi"/>
           <w:szCs w:val="26"/>
         </w:rPr>
         <w:t>Time</w:t>
@@ -1321,12 +1719,14 @@
       <w:proofErr w:type="spellEnd"/>
       <w:r>
         <w:rPr>
+          <w:rFonts w:cstheme="minorHAnsi"/>
           <w:szCs w:val="26"/>
         </w:rPr>
         <w:t xml:space="preserve"> (JIT): Sử dụng để cải thiện hiệu suất</w:t>
       </w:r>
       <w:r>
         <w:rPr>
+          <w:rFonts w:cstheme="minorHAnsi"/>
           <w:szCs w:val="26"/>
         </w:rPr>
         <w:t xml:space="preserve"> bằng cách dịch cùng lúc</w:t>
@@ -1335,6 +1735,7 @@
     <w:p>
       <w:pPr>
         <w:rPr>
+          <w:rFonts w:cstheme="minorHAnsi"/>
           <w:b/>
           <w:bCs/>
           <w:szCs w:val="26"/>
@@ -1342,6 +1743,7 @@
       </w:pPr>
       <w:r>
         <w:rPr>
+          <w:rFonts w:cstheme="minorHAnsi"/>
           <w:b/>
           <w:bCs/>
           <w:szCs w:val="26"/>
@@ -1352,87 +1754,155 @@
     <w:p>
       <w:pPr>
         <w:pStyle w:val="Heading1"/>
-      </w:pPr>
-      <w:bookmarkStart w:id="1" w:name="_Toc151024065"/>
-      <w:proofErr w:type="spellStart"/>
-      <w:r>
+        <w:rPr>
+          <w:rFonts w:asciiTheme="minorHAnsi" w:hAnsiTheme="minorHAnsi" w:cstheme="minorHAnsi"/>
+        </w:rPr>
+      </w:pPr>
+      <w:bookmarkStart w:id="1" w:name="_Toc151367191"/>
+      <w:proofErr w:type="spellStart"/>
+      <w:r>
+        <w:rPr>
+          <w:rFonts w:asciiTheme="minorHAnsi" w:hAnsiTheme="minorHAnsi" w:cstheme="minorHAnsi"/>
+        </w:rPr>
         <w:lastRenderedPageBreak/>
         <w:t>Garbage</w:t>
       </w:r>
       <w:proofErr w:type="spellEnd"/>
       <w:r>
+        <w:rPr>
+          <w:rFonts w:asciiTheme="minorHAnsi" w:hAnsiTheme="minorHAnsi" w:cstheme="minorHAnsi"/>
+        </w:rPr>
         <w:t xml:space="preserve"> </w:t>
       </w:r>
       <w:proofErr w:type="spellStart"/>
       <w:r>
+        <w:rPr>
+          <w:rFonts w:asciiTheme="minorHAnsi" w:hAnsiTheme="minorHAnsi" w:cstheme="minorHAnsi"/>
+        </w:rPr>
         <w:t>Collection</w:t>
       </w:r>
       <w:bookmarkEnd w:id="1"/>
       <w:proofErr w:type="spellEnd"/>
       <w:r>
+        <w:rPr>
+          <w:rFonts w:asciiTheme="minorHAnsi" w:hAnsiTheme="minorHAnsi" w:cstheme="minorHAnsi"/>
+        </w:rPr>
         <w:t xml:space="preserve"> </w:t>
       </w:r>
     </w:p>
     <w:p>
-      <w:proofErr w:type="spellStart"/>
-      <w:r>
+      <w:pPr>
+        <w:rPr>
+          <w:rFonts w:cstheme="minorHAnsi"/>
+        </w:rPr>
+      </w:pPr>
+      <w:proofErr w:type="spellStart"/>
+      <w:r>
+        <w:rPr>
+          <w:rFonts w:cstheme="minorHAnsi"/>
+        </w:rPr>
         <w:t>Garbage</w:t>
       </w:r>
       <w:proofErr w:type="spellEnd"/>
       <w:r>
+        <w:rPr>
+          <w:rFonts w:cstheme="minorHAnsi"/>
+        </w:rPr>
         <w:t xml:space="preserve"> nghĩa là các đối tượng không còn được tham chiếu nữa. Bộ gom rác (</w:t>
       </w:r>
       <w:proofErr w:type="spellStart"/>
       <w:r>
+        <w:rPr>
+          <w:rFonts w:cstheme="minorHAnsi"/>
+        </w:rPr>
         <w:t>Garbage</w:t>
       </w:r>
       <w:proofErr w:type="spellEnd"/>
       <w:r>
+        <w:rPr>
+          <w:rFonts w:cstheme="minorHAnsi"/>
+        </w:rPr>
         <w:t xml:space="preserve"> </w:t>
       </w:r>
       <w:proofErr w:type="spellStart"/>
       <w:r>
+        <w:rPr>
+          <w:rFonts w:cstheme="minorHAnsi"/>
+        </w:rPr>
         <w:t>Collection</w:t>
       </w:r>
       <w:proofErr w:type="spellEnd"/>
       <w:r>
+        <w:rPr>
+          <w:rFonts w:cstheme="minorHAnsi"/>
+        </w:rPr>
         <w:t xml:space="preserve">) trong </w:t>
       </w:r>
       <w:proofErr w:type="spellStart"/>
       <w:r>
+        <w:rPr>
+          <w:rFonts w:cstheme="minorHAnsi"/>
+        </w:rPr>
         <w:t>java</w:t>
       </w:r>
       <w:proofErr w:type="spellEnd"/>
       <w:r>
+        <w:rPr>
+          <w:rFonts w:cstheme="minorHAnsi"/>
+        </w:rPr>
         <w:t xml:space="preserve"> được sử dụng để thực hiện quá trình tự động khôi phục lại bộ nhớ không được sử dụng tại </w:t>
       </w:r>
       <w:proofErr w:type="spellStart"/>
       <w:r>
+        <w:rPr>
+          <w:rFonts w:cstheme="minorHAnsi"/>
+        </w:rPr>
         <w:t>runtime</w:t>
       </w:r>
       <w:proofErr w:type="spellEnd"/>
       <w:r>
+        <w:rPr>
+          <w:rFonts w:cstheme="minorHAnsi"/>
+        </w:rPr>
         <w:t xml:space="preserve"> một các tự động</w:t>
       </w:r>
       <w:r>
+        <w:rPr>
+          <w:rFonts w:cstheme="minorHAnsi"/>
+        </w:rPr>
         <w:t xml:space="preserve"> (xóa các đối tượng trong </w:t>
       </w:r>
       <w:proofErr w:type="spellStart"/>
       <w:r>
+        <w:rPr>
+          <w:rFonts w:cstheme="minorHAnsi"/>
+        </w:rPr>
         <w:t>heap</w:t>
       </w:r>
       <w:proofErr w:type="spellEnd"/>
       <w:r>
+        <w:rPr>
+          <w:rFonts w:cstheme="minorHAnsi"/>
+        </w:rPr>
         <w:t>).</w:t>
       </w:r>
     </w:p>
     <w:p>
-      <w:r>
+      <w:pPr>
+        <w:rPr>
+          <w:rFonts w:cstheme="minorHAnsi"/>
+        </w:rPr>
+      </w:pPr>
+      <w:r>
+        <w:rPr>
+          <w:rFonts w:cstheme="minorHAnsi"/>
+        </w:rPr>
         <w:t xml:space="preserve">Phương thức </w:t>
       </w:r>
       <w:proofErr w:type="spellStart"/>
       <w:r>
         <w:rPr>
+          <w:rFonts w:cstheme="minorHAnsi"/>
           <w:b/>
           <w:bCs/>
         </w:rPr>
@@ -1441,40 +1911,60 @@
       <w:proofErr w:type="spellEnd"/>
       <w:r>
         <w:rPr>
+          <w:rFonts w:cstheme="minorHAnsi"/>
           <w:b/>
           <w:bCs/>
         </w:rPr>
         <w:t>()</w:t>
       </w:r>
       <w:r>
+        <w:rPr>
+          <w:rFonts w:cstheme="minorHAnsi"/>
+        </w:rPr>
         <w:t xml:space="preserve"> được gọi mỗi lần trước khi đối tượng được thu gom rác</w:t>
       </w:r>
       <w:r>
-        <w:t xml:space="preserve"> (</w:t>
-      </w:r>
-      <w:r>
-        <w:t xml:space="preserve">đối tượng không còn được sử </w:t>
-      </w:r>
-      <w:r>
+        <w:rPr>
+          <w:rFonts w:cstheme="minorHAnsi"/>
+        </w:rPr>
+        <w:t xml:space="preserve"> (đối tượng không còn được sử </w:t>
+      </w:r>
+      <w:r>
+        <w:rPr>
+          <w:rFonts w:cstheme="minorHAnsi"/>
+        </w:rPr>
         <w:t>dụng</w:t>
       </w:r>
       <w:r>
+        <w:rPr>
+          <w:rFonts w:cstheme="minorHAnsi"/>
+        </w:rPr>
         <w:t>)</w:t>
       </w:r>
       <w:r>
+        <w:rPr>
+          <w:rFonts w:cstheme="minorHAnsi"/>
+        </w:rPr>
         <w:t xml:space="preserve">. Được định nghĩa trong lớp </w:t>
       </w:r>
       <w:proofErr w:type="spellStart"/>
       <w:r>
+        <w:rPr>
+          <w:rFonts w:cstheme="minorHAnsi"/>
+        </w:rPr>
         <w:t>Object</w:t>
       </w:r>
       <w:proofErr w:type="spellEnd"/>
       <w:r>
+        <w:rPr>
+          <w:rFonts w:cstheme="minorHAnsi"/>
+        </w:rPr>
         <w:t xml:space="preserve">. Được sử dụng để thực hiện xử lý dọn dẹp (chỉ dọn nếu được tạo bằng từ khóa </w:t>
       </w:r>
       <w:proofErr w:type="spellStart"/>
       <w:r>
         <w:rPr>
+          <w:rFonts w:cstheme="minorHAnsi"/>
           <w:b/>
           <w:bCs/>
         </w:rPr>
@@ -1482,16 +1972,28 @@
       </w:r>
       <w:proofErr w:type="spellEnd"/>
       <w:r>
+        <w:rPr>
+          <w:rFonts w:cstheme="minorHAnsi"/>
+        </w:rPr>
         <w:t>)</w:t>
       </w:r>
     </w:p>
     <w:p>
-      <w:r>
+      <w:pPr>
+        <w:rPr>
+          <w:rFonts w:cstheme="minorHAnsi"/>
+        </w:rPr>
+      </w:pPr>
+      <w:r>
+        <w:rPr>
+          <w:rFonts w:cstheme="minorHAnsi"/>
+        </w:rPr>
         <w:t xml:space="preserve">Phương thức </w:t>
       </w:r>
       <w:proofErr w:type="spellStart"/>
       <w:r>
         <w:rPr>
+          <w:rFonts w:cstheme="minorHAnsi"/>
           <w:b/>
           <w:bCs/>
         </w:rPr>
@@ -1500,35 +2002,44 @@
       <w:proofErr w:type="spellEnd"/>
       <w:r>
         <w:rPr>
+          <w:rFonts w:cstheme="minorHAnsi"/>
           <w:b/>
           <w:bCs/>
         </w:rPr>
-        <w:t>()</w:t>
-      </w:r>
-      <w:r>
-        <w:rPr>
-          <w:b/>
-          <w:bCs/>
-        </w:rPr>
-        <w:t xml:space="preserve"> </w:t>
-      </w:r>
-      <w:r>
+        <w:t xml:space="preserve">() </w:t>
+      </w:r>
+      <w:r>
+        <w:rPr>
+          <w:rFonts w:cstheme="minorHAnsi"/>
+        </w:rPr>
         <w:t xml:space="preserve">được sử dụng để gọi bộ thu gom rác để thực hiện quá trình dọn dẹp. Được cài đặt trong </w:t>
       </w:r>
       <w:proofErr w:type="spellStart"/>
       <w:r>
+        <w:rPr>
+          <w:rFonts w:cstheme="minorHAnsi"/>
+        </w:rPr>
         <w:t>System</w:t>
       </w:r>
       <w:proofErr w:type="spellEnd"/>
       <w:r>
+        <w:rPr>
+          <w:rFonts w:cstheme="minorHAnsi"/>
+        </w:rPr>
         <w:t xml:space="preserve"> và </w:t>
       </w:r>
       <w:proofErr w:type="spellStart"/>
       <w:r>
+        <w:rPr>
+          <w:rFonts w:cstheme="minorHAnsi"/>
+        </w:rPr>
         <w:t>Runtime</w:t>
       </w:r>
       <w:proofErr w:type="spellEnd"/>
       <w:r>
+        <w:rPr>
+          <w:rFonts w:cstheme="minorHAnsi"/>
+        </w:rPr>
         <w:t>.</w:t>
       </w:r>
     </w:p>
@@ -1540,6 +2051,7 @@
           <w:numId w:val="2"/>
         </w:numPr>
         <w:rPr>
+          <w:rFonts w:cstheme="minorHAnsi"/>
           <w:b/>
           <w:bCs/>
         </w:rPr>
@@ -1547,6 +2059,7 @@
       <w:proofErr w:type="spellStart"/>
       <w:r>
         <w:rPr>
+          <w:rFonts w:cstheme="minorHAnsi"/>
           <w:b/>
           <w:bCs/>
         </w:rPr>
@@ -1555,59 +2068,56 @@
       <w:proofErr w:type="spellEnd"/>
       <w:r>
         <w:rPr>
+          <w:rFonts w:cstheme="minorHAnsi"/>
           <w:b/>
           <w:bCs/>
         </w:rPr>
-        <w:t>()</w:t>
-      </w:r>
-      <w:r>
-        <w:rPr>
+        <w:t xml:space="preserve">() </w:t>
+      </w:r>
+      <w:r>
+        <w:rPr>
+          <w:rFonts w:cstheme="minorHAnsi"/>
+        </w:rPr>
+        <w:t xml:space="preserve">gom lại và </w:t>
+      </w:r>
+      <w:proofErr w:type="spellStart"/>
+      <w:r>
+        <w:rPr>
+          <w:rFonts w:cstheme="minorHAnsi"/>
           <w:b/>
           <w:bCs/>
         </w:rPr>
-        <w:t xml:space="preserve"> </w:t>
-      </w:r>
-      <w:r>
-        <w:t xml:space="preserve">gom lại và </w:t>
-      </w:r>
-      <w:proofErr w:type="spellStart"/>
-      <w:r>
-        <w:rPr>
+        <w:t>gc</w:t>
+      </w:r>
+      <w:proofErr w:type="spellEnd"/>
+      <w:r>
+        <w:rPr>
+          <w:rFonts w:cstheme="minorHAnsi"/>
           <w:b/>
           <w:bCs/>
         </w:rPr>
-        <w:t>gc</w:t>
-      </w:r>
-      <w:proofErr w:type="spellEnd"/>
-      <w:r>
-        <w:rPr>
+        <w:t xml:space="preserve">() </w:t>
+      </w:r>
+      <w:r>
+        <w:rPr>
+          <w:rFonts w:cstheme="minorHAnsi"/>
+        </w:rPr>
+        <w:t>tới dọn</w:t>
+      </w:r>
+    </w:p>
+    <w:p>
+      <w:pPr>
+        <w:ind w:left="720" w:firstLine="0"/>
+        <w:jc w:val="center"/>
+        <w:rPr>
+          <w:rFonts w:cstheme="minorHAnsi"/>
           <w:b/>
           <w:bCs/>
         </w:rPr>
-        <w:t>()</w:t>
-      </w:r>
-      <w:r>
-        <w:rPr>
-          <w:b/>
-          <w:bCs/>
-        </w:rPr>
-        <w:t xml:space="preserve"> </w:t>
-      </w:r>
-      <w:r>
-        <w:t>tới dọn</w:t>
-      </w:r>
-    </w:p>
-    <w:p>
-      <w:pPr>
-        <w:ind w:left="720" w:firstLine="0"/>
-        <w:jc w:val="center"/>
-        <w:rPr>
-          <w:b/>
-          <w:bCs/>
-        </w:rPr>
-      </w:pPr>
-      <w:r>
-        <w:rPr>
+      </w:pPr>
+      <w:r>
+        <w:rPr>
+          <w:rFonts w:cstheme="minorHAnsi"/>
           <w:b/>
           <w:bCs/>
           <w:noProof/>
@@ -1628,7 +2138,7 @@
                     <pic:cNvPicPr/>
                   </pic:nvPicPr>
                   <pic:blipFill>
-                    <a:blip r:embed="rId10"/>
+                    <a:blip r:embed="rId11"/>
                     <a:stretch>
                       <a:fillRect/>
                     </a:stretch>
@@ -1657,134 +2167,1052 @@
     <w:p>
       <w:pPr>
         <w:pStyle w:val="Heading1"/>
-      </w:pPr>
-      <w:bookmarkStart w:id="2" w:name="_Toc151024066"/>
-      <w:r>
+        <w:rPr>
+          <w:rFonts w:asciiTheme="minorHAnsi" w:hAnsiTheme="minorHAnsi" w:cstheme="minorHAnsi"/>
+        </w:rPr>
+      </w:pPr>
+      <w:bookmarkStart w:id="2" w:name="_Toc151367192"/>
+      <w:r>
+        <w:rPr>
+          <w:rFonts w:asciiTheme="minorHAnsi" w:hAnsiTheme="minorHAnsi" w:cstheme="minorHAnsi"/>
+        </w:rPr>
         <w:t>Quản lý bộ nhớ</w:t>
       </w:r>
       <w:bookmarkEnd w:id="2"/>
     </w:p>
     <w:p>
-      <w:r>
+      <w:pPr>
+        <w:rPr>
+          <w:rFonts w:cstheme="minorHAnsi"/>
+        </w:rPr>
+      </w:pPr>
+      <w:r>
+        <w:rPr>
+          <w:rFonts w:cstheme="minorHAnsi"/>
+        </w:rPr>
         <w:t xml:space="preserve">Không giống với một số ngôn ngữ như C, C++,… </w:t>
       </w:r>
       <w:proofErr w:type="spellStart"/>
       <w:r>
+        <w:rPr>
+          <w:rFonts w:cstheme="minorHAnsi"/>
+        </w:rPr>
         <w:t>Java</w:t>
       </w:r>
       <w:proofErr w:type="spellEnd"/>
       <w:r>
+        <w:rPr>
+          <w:rFonts w:cstheme="minorHAnsi"/>
+        </w:rPr>
         <w:t xml:space="preserve"> được hỗ trợ bộ nhớ tự động mà không yêu cầu người dùng làm. Điều đó được thực hiện bởi JVM.</w:t>
       </w:r>
     </w:p>
     <w:p>
       <w:pPr>
         <w:pStyle w:val="Heading1"/>
-      </w:pPr>
-      <w:bookmarkStart w:id="3" w:name="_Toc151024067"/>
-      <w:proofErr w:type="spellStart"/>
-      <w:r>
+        <w:rPr>
+          <w:rFonts w:asciiTheme="minorHAnsi" w:hAnsiTheme="minorHAnsi" w:cstheme="minorHAnsi"/>
+        </w:rPr>
+      </w:pPr>
+      <w:bookmarkStart w:id="3" w:name="_Toc151367193"/>
+      <w:proofErr w:type="spellStart"/>
+      <w:r>
+        <w:rPr>
+          <w:rFonts w:asciiTheme="minorHAnsi" w:hAnsiTheme="minorHAnsi" w:cstheme="minorHAnsi"/>
+        </w:rPr>
         <w:t>Gradle</w:t>
       </w:r>
       <w:bookmarkEnd w:id="3"/>
       <w:proofErr w:type="spellEnd"/>
     </w:p>
     <w:p>
-      <w:r>
+      <w:pPr>
+        <w:rPr>
+          <w:rFonts w:cstheme="minorHAnsi"/>
+        </w:rPr>
+      </w:pPr>
+      <w:r>
+        <w:rPr>
+          <w:rFonts w:cstheme="minorHAnsi"/>
+        </w:rPr>
         <w:t xml:space="preserve">Là một công cụ quản lý phụ thuộc và xây dựng phần mềm được sử dụng trong các dự án </w:t>
       </w:r>
       <w:proofErr w:type="spellStart"/>
       <w:r>
+        <w:rPr>
+          <w:rFonts w:cstheme="minorHAnsi"/>
+        </w:rPr>
         <w:t>Java</w:t>
       </w:r>
       <w:proofErr w:type="spellEnd"/>
       <w:r>
+        <w:rPr>
+          <w:rFonts w:cstheme="minorHAnsi"/>
+        </w:rPr>
         <w:t xml:space="preserve">. Nó được thiết kế để tự động hóa quá trình </w:t>
       </w:r>
       <w:proofErr w:type="spellStart"/>
       <w:r>
+        <w:rPr>
+          <w:rFonts w:cstheme="minorHAnsi"/>
+        </w:rPr>
         <w:t>build</w:t>
       </w:r>
       <w:proofErr w:type="spellEnd"/>
       <w:r>
+        <w:rPr>
+          <w:rFonts w:cstheme="minorHAnsi"/>
+        </w:rPr>
         <w:t xml:space="preserve"> và quản lý các thư viện, nhằm tối ưu hóa công đoạn biên dịch, đóng gói và thuận tiện hơn cho việc phát triển phần mềm, </w:t>
       </w:r>
       <w:proofErr w:type="spellStart"/>
       <w:r>
+        <w:rPr>
+          <w:rFonts w:cstheme="minorHAnsi"/>
+        </w:rPr>
         <w:t>Gradle</w:t>
       </w:r>
       <w:proofErr w:type="spellEnd"/>
       <w:r>
+        <w:rPr>
+          <w:rFonts w:cstheme="minorHAnsi"/>
+        </w:rPr>
         <w:t xml:space="preserve"> kết hợp các ưu điểm của </w:t>
       </w:r>
       <w:proofErr w:type="spellStart"/>
       <w:r>
+        <w:rPr>
+          <w:rFonts w:cstheme="minorHAnsi"/>
+        </w:rPr>
         <w:t>Apache</w:t>
       </w:r>
       <w:proofErr w:type="spellEnd"/>
       <w:r>
+        <w:rPr>
+          <w:rFonts w:cstheme="minorHAnsi"/>
+        </w:rPr>
         <w:t xml:space="preserve"> </w:t>
       </w:r>
       <w:proofErr w:type="spellStart"/>
       <w:r>
+        <w:rPr>
+          <w:rFonts w:cstheme="minorHAnsi"/>
+        </w:rPr>
         <w:t>Ant</w:t>
       </w:r>
       <w:proofErr w:type="spellEnd"/>
       <w:r>
+        <w:rPr>
+          <w:rFonts w:cstheme="minorHAnsi"/>
+        </w:rPr>
         <w:t xml:space="preserve"> và </w:t>
       </w:r>
       <w:proofErr w:type="spellStart"/>
       <w:r>
+        <w:rPr>
+          <w:rFonts w:cstheme="minorHAnsi"/>
+        </w:rPr>
         <w:t>Apache</w:t>
       </w:r>
       <w:proofErr w:type="spellEnd"/>
       <w:r>
+        <w:rPr>
+          <w:rFonts w:cstheme="minorHAnsi"/>
+        </w:rPr>
         <w:t xml:space="preserve"> </w:t>
       </w:r>
       <w:proofErr w:type="spellStart"/>
       <w:r>
+        <w:rPr>
+          <w:rFonts w:cstheme="minorHAnsi"/>
+        </w:rPr>
         <w:t>Maven</w:t>
       </w:r>
       <w:proofErr w:type="spellEnd"/>
       <w:r>
+        <w:rPr>
+          <w:rFonts w:cstheme="minorHAnsi"/>
+        </w:rPr>
         <w:t xml:space="preserve">, đồng thời đem lại các cải thiện mới thông qua việc sử dụng </w:t>
       </w:r>
       <w:proofErr w:type="spellStart"/>
       <w:r>
+        <w:rPr>
+          <w:rFonts w:cstheme="minorHAnsi"/>
+        </w:rPr>
         <w:t>Groovy</w:t>
       </w:r>
       <w:proofErr w:type="spellEnd"/>
       <w:r>
+        <w:rPr>
+          <w:rFonts w:cstheme="minorHAnsi"/>
+        </w:rPr>
         <w:t xml:space="preserve"> (Một trong những ngôn ngữ JVM)  trong việc giải quyết bài toán đóng gói.</w:t>
       </w:r>
     </w:p>
     <w:p>
-      <w:r>
+      <w:pPr>
+        <w:rPr>
+          <w:rFonts w:cstheme="minorHAnsi"/>
+        </w:rPr>
+      </w:pPr>
+      <w:r>
+        <w:rPr>
+          <w:rFonts w:cstheme="minorHAnsi"/>
+        </w:rPr>
         <w:t xml:space="preserve">Không chỉ hỗ trợ ở </w:t>
       </w:r>
       <w:proofErr w:type="spellStart"/>
       <w:r>
+        <w:rPr>
+          <w:rFonts w:cstheme="minorHAnsi"/>
+        </w:rPr>
         <w:t>java</w:t>
       </w:r>
       <w:proofErr w:type="spellEnd"/>
       <w:r>
+        <w:rPr>
+          <w:rFonts w:cstheme="minorHAnsi"/>
+        </w:rPr>
         <w:t xml:space="preserve"> mà còn nhiều ngôn ngữ khác như: </w:t>
       </w:r>
       <w:proofErr w:type="spellStart"/>
       <w:r>
+        <w:rPr>
+          <w:rFonts w:cstheme="minorHAnsi"/>
+        </w:rPr>
         <w:t>Scala</w:t>
       </w:r>
       <w:proofErr w:type="spellEnd"/>
       <w:r>
+        <w:rPr>
+          <w:rFonts w:cstheme="minorHAnsi"/>
+        </w:rPr>
         <w:t xml:space="preserve">, </w:t>
       </w:r>
       <w:proofErr w:type="spellStart"/>
       <w:r>
+        <w:rPr>
+          <w:rFonts w:cstheme="minorHAnsi"/>
+        </w:rPr>
         <w:t>Python</w:t>
       </w:r>
       <w:proofErr w:type="spellEnd"/>
       <w:r>
+        <w:rPr>
+          <w:rFonts w:cstheme="minorHAnsi"/>
+        </w:rPr>
         <w:t>, C/C++, …</w:t>
+      </w:r>
+    </w:p>
+    <w:p>
+      <w:pPr>
+        <w:rPr>
+          <w:rFonts w:cstheme="minorHAnsi"/>
+        </w:rPr>
+      </w:pPr>
+      <w:r>
+        <w:rPr>
+          <w:rFonts w:cstheme="minorHAnsi"/>
+        </w:rPr>
+        <w:lastRenderedPageBreak/>
+        <w:t>Cách sử dụng:</w:t>
+      </w:r>
+    </w:p>
+    <w:p>
+      <w:pPr>
+        <w:pStyle w:val="ListParagraph"/>
+        <w:numPr>
+          <w:ilvl w:val="1"/>
+          <w:numId w:val="2"/>
+        </w:numPr>
+        <w:rPr>
+          <w:rFonts w:cstheme="minorHAnsi"/>
+        </w:rPr>
+      </w:pPr>
+      <w:r>
+        <w:rPr>
+          <w:rFonts w:cstheme="minorHAnsi"/>
+        </w:rPr>
+        <w:t>Trước hết hãy đảm bảo JDK</w:t>
+      </w:r>
+      <w:r>
+        <w:rPr>
+          <w:rFonts w:cstheme="minorHAnsi"/>
+        </w:rPr>
+        <w:t xml:space="preserve"> của bạn đã có phiên bản </w:t>
+      </w:r>
+      <w:proofErr w:type="spellStart"/>
+      <w:r>
+        <w:rPr>
+          <w:rFonts w:cstheme="minorHAnsi"/>
+        </w:rPr>
+        <w:t>grandle</w:t>
+      </w:r>
+      <w:proofErr w:type="spellEnd"/>
+      <w:r>
+        <w:rPr>
+          <w:rFonts w:cstheme="minorHAnsi"/>
+        </w:rPr>
+        <w:t xml:space="preserve"> tương thích.</w:t>
+      </w:r>
+    </w:p>
+    <w:p>
+      <w:pPr>
+        <w:pStyle w:val="ListParagraph"/>
+        <w:numPr>
+          <w:ilvl w:val="1"/>
+          <w:numId w:val="2"/>
+        </w:numPr>
+        <w:rPr>
+          <w:rFonts w:cstheme="minorHAnsi"/>
+        </w:rPr>
+      </w:pPr>
+      <w:r>
+        <w:rPr>
+          <w:rFonts w:cstheme="minorHAnsi"/>
+        </w:rPr>
+        <w:t xml:space="preserve">Sau khi tạo </w:t>
+      </w:r>
+      <w:proofErr w:type="spellStart"/>
+      <w:r>
+        <w:rPr>
+          <w:rFonts w:cstheme="minorHAnsi"/>
+        </w:rPr>
+        <w:t>grandle</w:t>
+      </w:r>
+      <w:proofErr w:type="spellEnd"/>
+    </w:p>
+    <w:p>
+      <w:pPr>
+        <w:ind w:left="1080" w:firstLine="0"/>
+        <w:jc w:val="center"/>
+        <w:rPr>
+          <w:rFonts w:cstheme="minorHAnsi"/>
+        </w:rPr>
+      </w:pPr>
+      <w:r>
+        <w:rPr>
+          <w:rFonts w:cstheme="minorHAnsi"/>
+          <w:noProof/>
+        </w:rPr>
+        <w:drawing>
+          <wp:inline distT="0" distB="0" distL="0" distR="0" wp14:anchorId="54B69A5D" wp14:editId="64900B2C">
+            <wp:extent cx="2621280" cy="2994660"/>
+            <wp:effectExtent l="19050" t="19050" r="26670" b="15240"/>
+            <wp:docPr id="82068038" name="Picture 2"/>
+            <wp:cNvGraphicFramePr>
+              <a:graphicFrameLocks xmlns:a="http://schemas.openxmlformats.org/drawingml/2006/main" noChangeAspect="1"/>
+            </wp:cNvGraphicFramePr>
+            <a:graphic xmlns:a="http://schemas.openxmlformats.org/drawingml/2006/main">
+              <a:graphicData uri="http://schemas.openxmlformats.org/drawingml/2006/picture">
+                <pic:pic xmlns:pic="http://schemas.openxmlformats.org/drawingml/2006/picture">
+                  <pic:nvPicPr>
+                    <pic:cNvPr id="0" name="Picture 2"/>
+                    <pic:cNvPicPr>
+                      <a:picLocks noChangeAspect="1" noChangeArrowheads="1"/>
+                    </pic:cNvPicPr>
+                  </pic:nvPicPr>
+                  <pic:blipFill>
+                    <a:blip r:embed="rId12">
+                      <a:extLst>
+                        <a:ext uri="{28A0092B-C50C-407E-A947-70E740481C1C}">
+                          <a14:useLocalDpi xmlns:a14="http://schemas.microsoft.com/office/drawing/2010/main" val="0"/>
+                        </a:ext>
+                      </a:extLst>
+                    </a:blip>
+                    <a:srcRect/>
+                    <a:stretch>
+                      <a:fillRect/>
+                    </a:stretch>
+                  </pic:blipFill>
+                  <pic:spPr bwMode="auto">
+                    <a:xfrm>
+                      <a:off x="0" y="0"/>
+                      <a:ext cx="2621280" cy="2994660"/>
+                    </a:xfrm>
+                    <a:prstGeom prst="rect">
+                      <a:avLst/>
+                    </a:prstGeom>
+                    <a:noFill/>
+                    <a:ln>
+                      <a:solidFill>
+                        <a:schemeClr val="tx1"/>
+                      </a:solidFill>
+                    </a:ln>
+                  </pic:spPr>
+                </pic:pic>
+              </a:graphicData>
+            </a:graphic>
+          </wp:inline>
+        </w:drawing>
+      </w:r>
+    </w:p>
+    <w:p>
+      <w:pPr>
+        <w:pStyle w:val="Heading1"/>
+        <w:rPr>
+          <w:rFonts w:asciiTheme="minorHAnsi" w:hAnsiTheme="minorHAnsi" w:cstheme="minorHAnsi"/>
+        </w:rPr>
+      </w:pPr>
+      <w:bookmarkStart w:id="4" w:name="_Toc151367194"/>
+      <w:proofErr w:type="spellStart"/>
+      <w:r>
+        <w:rPr>
+          <w:rFonts w:asciiTheme="minorHAnsi" w:hAnsiTheme="minorHAnsi" w:cstheme="minorHAnsi"/>
+        </w:rPr>
+        <w:t>Ant</w:t>
+      </w:r>
+      <w:bookmarkEnd w:id="4"/>
+      <w:proofErr w:type="spellEnd"/>
+    </w:p>
+    <w:p>
+      <w:pPr>
+        <w:rPr>
+          <w:rFonts w:cstheme="minorHAnsi"/>
+        </w:rPr>
+      </w:pPr>
+      <w:r>
+        <w:rPr>
+          <w:rFonts w:cstheme="minorHAnsi"/>
+        </w:rPr>
+        <w:t xml:space="preserve">Còn gọi là </w:t>
+      </w:r>
+      <w:proofErr w:type="spellStart"/>
+      <w:r>
+        <w:rPr>
+          <w:rFonts w:cstheme="minorHAnsi"/>
+        </w:rPr>
+        <w:t>Apache</w:t>
+      </w:r>
+      <w:proofErr w:type="spellEnd"/>
+      <w:r>
+        <w:rPr>
+          <w:rFonts w:cstheme="minorHAnsi"/>
+        </w:rPr>
+        <w:t xml:space="preserve"> </w:t>
+      </w:r>
+      <w:proofErr w:type="spellStart"/>
+      <w:r>
+        <w:rPr>
+          <w:rFonts w:cstheme="minorHAnsi"/>
+        </w:rPr>
+        <w:t>Ant</w:t>
+      </w:r>
+      <w:proofErr w:type="spellEnd"/>
+      <w:r>
+        <w:rPr>
+          <w:rFonts w:cstheme="minorHAnsi"/>
+        </w:rPr>
+        <w:t xml:space="preserve">. Đây là mộ trong những dự án nguồn mở, và là công cụ của phần mềm tự động hóa các quy trình </w:t>
+      </w:r>
+      <w:proofErr w:type="spellStart"/>
+      <w:r>
+        <w:rPr>
+          <w:rFonts w:cstheme="minorHAnsi"/>
+        </w:rPr>
+        <w:t>build</w:t>
+      </w:r>
+      <w:proofErr w:type="spellEnd"/>
+      <w:r>
+        <w:rPr>
+          <w:rFonts w:cstheme="minorHAnsi"/>
+        </w:rPr>
+        <w:t xml:space="preserve"> </w:t>
+      </w:r>
+      <w:proofErr w:type="spellStart"/>
+      <w:r>
+        <w:rPr>
+          <w:rFonts w:cstheme="minorHAnsi"/>
+        </w:rPr>
+        <w:t>code</w:t>
+      </w:r>
+      <w:proofErr w:type="spellEnd"/>
+      <w:r>
+        <w:rPr>
+          <w:rFonts w:cstheme="minorHAnsi"/>
+        </w:rPr>
+        <w:t xml:space="preserve">. Sở dĩ gọi là </w:t>
+      </w:r>
+      <w:proofErr w:type="spellStart"/>
+      <w:r>
+        <w:rPr>
+          <w:rFonts w:cstheme="minorHAnsi"/>
+        </w:rPr>
+        <w:t>Apache</w:t>
+      </w:r>
+      <w:proofErr w:type="spellEnd"/>
+      <w:r>
+        <w:rPr>
+          <w:rFonts w:cstheme="minorHAnsi"/>
+        </w:rPr>
+        <w:t xml:space="preserve"> </w:t>
+      </w:r>
+      <w:proofErr w:type="spellStart"/>
+      <w:r>
+        <w:rPr>
+          <w:rFonts w:cstheme="minorHAnsi"/>
+        </w:rPr>
+        <w:t>Ant</w:t>
+      </w:r>
+      <w:proofErr w:type="spellEnd"/>
+      <w:r>
+        <w:rPr>
+          <w:rFonts w:cstheme="minorHAnsi"/>
+        </w:rPr>
+        <w:t xml:space="preserve"> vì phần mềm này được bắt nguồn từ dự án </w:t>
+      </w:r>
+      <w:proofErr w:type="spellStart"/>
+      <w:r>
+        <w:rPr>
+          <w:rFonts w:cstheme="minorHAnsi"/>
+        </w:rPr>
+        <w:t>Apache</w:t>
+      </w:r>
+      <w:proofErr w:type="spellEnd"/>
+      <w:r>
+        <w:rPr>
+          <w:rFonts w:cstheme="minorHAnsi"/>
+        </w:rPr>
+        <w:t xml:space="preserve"> </w:t>
+      </w:r>
+      <w:proofErr w:type="spellStart"/>
+      <w:r>
+        <w:rPr>
+          <w:rFonts w:cstheme="minorHAnsi"/>
+        </w:rPr>
+        <w:t>Tomcat</w:t>
+      </w:r>
+      <w:proofErr w:type="spellEnd"/>
+      <w:r>
+        <w:rPr>
+          <w:rFonts w:cstheme="minorHAnsi"/>
+        </w:rPr>
+        <w:t xml:space="preserve"> </w:t>
+      </w:r>
+      <w:r>
+        <w:rPr>
+          <w:rFonts w:cstheme="minorHAnsi"/>
+        </w:rPr>
+        <w:t xml:space="preserve">dùng để thay thế </w:t>
+      </w:r>
+      <w:proofErr w:type="spellStart"/>
+      <w:r>
+        <w:rPr>
+          <w:rFonts w:cstheme="minorHAnsi"/>
+        </w:rPr>
+        <w:t>Make</w:t>
+      </w:r>
+      <w:proofErr w:type="spellEnd"/>
+      <w:r>
+        <w:rPr>
+          <w:rFonts w:cstheme="minorHAnsi"/>
+        </w:rPr>
+        <w:t xml:space="preserve"> </w:t>
+      </w:r>
+      <w:proofErr w:type="spellStart"/>
+      <w:r>
+        <w:rPr>
+          <w:rFonts w:cstheme="minorHAnsi"/>
+        </w:rPr>
+        <w:t>Build</w:t>
+      </w:r>
+      <w:proofErr w:type="spellEnd"/>
+      <w:r>
+        <w:rPr>
+          <w:rFonts w:cstheme="minorHAnsi"/>
+        </w:rPr>
+        <w:t xml:space="preserve"> của </w:t>
+      </w:r>
+      <w:proofErr w:type="spellStart"/>
+      <w:r>
+        <w:rPr>
+          <w:rFonts w:cstheme="minorHAnsi"/>
+        </w:rPr>
+        <w:t>Unix</w:t>
+      </w:r>
+      <w:proofErr w:type="spellEnd"/>
+      <w:r>
+        <w:rPr>
+          <w:rFonts w:cstheme="minorHAnsi"/>
+        </w:rPr>
+        <w:t xml:space="preserve">. </w:t>
+      </w:r>
+      <w:proofErr w:type="spellStart"/>
+      <w:r>
+        <w:rPr>
+          <w:rFonts w:cstheme="minorHAnsi"/>
+          <w:b/>
+          <w:bCs/>
+        </w:rPr>
+        <w:t>Ant</w:t>
+      </w:r>
+      <w:proofErr w:type="spellEnd"/>
+      <w:r>
+        <w:rPr>
+          <w:rFonts w:cstheme="minorHAnsi"/>
+          <w:b/>
+          <w:bCs/>
+        </w:rPr>
+        <w:t xml:space="preserve"> sử dụng XML</w:t>
+      </w:r>
+      <w:r>
+        <w:rPr>
+          <w:rFonts w:cstheme="minorHAnsi"/>
+        </w:rPr>
+        <w:t xml:space="preserve"> để có thể mô tả đồng thời xây dựng mã phụ thuộc vào nó.</w:t>
+      </w:r>
+    </w:p>
+    <w:p>
+      <w:pPr>
+        <w:rPr>
+          <w:rFonts w:cstheme="minorHAnsi"/>
+        </w:rPr>
+      </w:pPr>
+      <w:proofErr w:type="spellStart"/>
+      <w:r>
+        <w:rPr>
+          <w:rFonts w:cstheme="minorHAnsi"/>
+        </w:rPr>
+        <w:t>Ant</w:t>
+      </w:r>
+      <w:proofErr w:type="spellEnd"/>
+      <w:r>
+        <w:rPr>
+          <w:rFonts w:cstheme="minorHAnsi"/>
+        </w:rPr>
+        <w:t xml:space="preserve"> – </w:t>
+      </w:r>
+      <w:proofErr w:type="spellStart"/>
+      <w:r>
+        <w:rPr>
+          <w:rFonts w:cstheme="minorHAnsi"/>
+        </w:rPr>
+        <w:t>Another</w:t>
+      </w:r>
+      <w:proofErr w:type="spellEnd"/>
+      <w:r>
+        <w:rPr>
+          <w:rFonts w:cstheme="minorHAnsi"/>
+        </w:rPr>
+        <w:t xml:space="preserve"> </w:t>
+      </w:r>
+      <w:proofErr w:type="spellStart"/>
+      <w:r>
+        <w:rPr>
+          <w:rFonts w:cstheme="minorHAnsi"/>
+        </w:rPr>
+        <w:t>Neat</w:t>
+      </w:r>
+      <w:proofErr w:type="spellEnd"/>
+      <w:r>
+        <w:rPr>
+          <w:rFonts w:cstheme="minorHAnsi"/>
+        </w:rPr>
+        <w:t xml:space="preserve"> </w:t>
+      </w:r>
+      <w:proofErr w:type="spellStart"/>
+      <w:r>
+        <w:rPr>
+          <w:rFonts w:cstheme="minorHAnsi"/>
+        </w:rPr>
+        <w:t>Tool</w:t>
+      </w:r>
+      <w:proofErr w:type="spellEnd"/>
+      <w:r>
+        <w:rPr>
+          <w:rFonts w:cstheme="minorHAnsi"/>
+        </w:rPr>
+        <w:t xml:space="preserve">. </w:t>
+      </w:r>
+      <w:r>
+        <w:rPr>
+          <w:rFonts w:cstheme="minorHAnsi"/>
+        </w:rPr>
+        <w:t xml:space="preserve">Phải gọi cụ thể công việc cho </w:t>
+      </w:r>
+      <w:proofErr w:type="spellStart"/>
+      <w:r>
+        <w:rPr>
+          <w:rFonts w:cstheme="minorHAnsi"/>
+        </w:rPr>
+        <w:t>Ant</w:t>
+      </w:r>
+      <w:proofErr w:type="spellEnd"/>
+    </w:p>
+    <w:p>
+      <w:pPr>
+        <w:rPr>
+          <w:rFonts w:cstheme="minorHAnsi"/>
+        </w:rPr>
+      </w:pPr>
+      <w:r>
+        <w:rPr>
+          <w:rFonts w:cstheme="minorHAnsi"/>
+        </w:rPr>
+        <w:t>Các bước khởi tạo:</w:t>
+      </w:r>
+    </w:p>
+    <w:p>
+      <w:pPr>
+        <w:pStyle w:val="ListParagraph"/>
+        <w:numPr>
+          <w:ilvl w:val="1"/>
+          <w:numId w:val="2"/>
+        </w:numPr>
+        <w:rPr>
+          <w:rFonts w:cstheme="minorHAnsi"/>
+        </w:rPr>
+      </w:pPr>
+      <w:r>
+        <w:rPr>
+          <w:rFonts w:cstheme="minorHAnsi"/>
+        </w:rPr>
+        <w:t>Đảm bảo đã tồn tại bản ANT trong IDE:</w:t>
+      </w:r>
+    </w:p>
+    <w:p>
+      <w:pPr>
+        <w:ind w:firstLine="0"/>
+        <w:jc w:val="center"/>
+        <w:rPr>
+          <w:rFonts w:cstheme="minorHAnsi"/>
+        </w:rPr>
+      </w:pPr>
+      <w:r>
+        <w:rPr>
+          <w:rFonts w:cstheme="minorHAnsi"/>
+          <w:noProof/>
+        </w:rPr>
+        <w:drawing>
+          <wp:inline distT="0" distB="0" distL="0" distR="0" wp14:anchorId="50FD943D" wp14:editId="3AB80AAC">
+            <wp:extent cx="3336035" cy="2186940"/>
+            <wp:effectExtent l="0" t="0" r="0" b="3810"/>
+            <wp:docPr id="1177796976" name="Picture 1" descr="A screenshot of a computer&#10;&#10;Description automatically generated"/>
+            <wp:cNvGraphicFramePr>
+              <a:graphicFrameLocks xmlns:a="http://schemas.openxmlformats.org/drawingml/2006/main" noChangeAspect="1"/>
+            </wp:cNvGraphicFramePr>
+            <a:graphic xmlns:a="http://schemas.openxmlformats.org/drawingml/2006/main">
+              <a:graphicData uri="http://schemas.openxmlformats.org/drawingml/2006/picture">
+                <pic:pic xmlns:pic="http://schemas.openxmlformats.org/drawingml/2006/picture">
+                  <pic:nvPicPr>
+                    <pic:cNvPr id="1177796976" name="Picture 1" descr="A screenshot of a computer&#10;&#10;Description automatically generated"/>
+                    <pic:cNvPicPr/>
+                  </pic:nvPicPr>
+                  <pic:blipFill>
+                    <a:blip r:embed="rId13"/>
+                    <a:stretch>
+                      <a:fillRect/>
+                    </a:stretch>
+                  </pic:blipFill>
+                  <pic:spPr>
+                    <a:xfrm>
+                      <a:off x="0" y="0"/>
+                      <a:ext cx="3342863" cy="2191416"/>
+                    </a:xfrm>
+                    <a:prstGeom prst="rect">
+                      <a:avLst/>
+                    </a:prstGeom>
+                  </pic:spPr>
+                </pic:pic>
+              </a:graphicData>
+            </a:graphic>
+          </wp:inline>
+        </w:drawing>
+      </w:r>
+    </w:p>
+    <w:p>
+      <w:pPr>
+        <w:pStyle w:val="ListParagraph"/>
+        <w:numPr>
+          <w:ilvl w:val="1"/>
+          <w:numId w:val="2"/>
+        </w:numPr>
+        <w:rPr>
+          <w:rFonts w:cstheme="minorHAnsi"/>
+        </w:rPr>
+      </w:pPr>
+      <w:r>
+        <w:rPr>
+          <w:rFonts w:cstheme="minorHAnsi"/>
+        </w:rPr>
+        <w:lastRenderedPageBreak/>
+        <w:t xml:space="preserve">Tiến hành tạo một </w:t>
+      </w:r>
+      <w:proofErr w:type="spellStart"/>
+      <w:r>
+        <w:rPr>
+          <w:rFonts w:cstheme="minorHAnsi"/>
+        </w:rPr>
+        <w:t>file</w:t>
+      </w:r>
+      <w:proofErr w:type="spellEnd"/>
+      <w:r>
+        <w:rPr>
+          <w:rFonts w:cstheme="minorHAnsi"/>
+        </w:rPr>
+        <w:t xml:space="preserve"> </w:t>
+      </w:r>
+      <w:proofErr w:type="spellStart"/>
+      <w:r>
+        <w:rPr>
+          <w:rFonts w:cstheme="minorHAnsi"/>
+        </w:rPr>
+        <w:t>xml</w:t>
+      </w:r>
+      <w:proofErr w:type="spellEnd"/>
+      <w:r>
+        <w:rPr>
+          <w:rFonts w:cstheme="minorHAnsi"/>
+        </w:rPr>
+        <w:t xml:space="preserve"> có nội dung như sau:</w:t>
+      </w:r>
+    </w:p>
+    <w:p>
+      <w:pPr>
+        <w:ind w:left="1080" w:firstLine="0"/>
+        <w:jc w:val="center"/>
+        <w:rPr>
+          <w:rFonts w:cstheme="minorHAnsi"/>
+          <w:vertAlign w:val="subscript"/>
+        </w:rPr>
+      </w:pPr>
+      <w:r>
+        <w:rPr>
+          <w:rFonts w:cstheme="minorHAnsi"/>
+          <w:noProof/>
+          <w:vertAlign w:val="subscript"/>
+        </w:rPr>
+        <w:drawing>
+          <wp:inline distT="0" distB="0" distL="0" distR="0" wp14:anchorId="2D3CB26A" wp14:editId="349E3321">
+            <wp:extent cx="4951879" cy="2190106"/>
+            <wp:effectExtent l="19050" t="19050" r="20320" b="20320"/>
+            <wp:docPr id="1089791217" name="Picture 1" descr="A screen shot of a computer code&#10;&#10;Description automatically generated"/>
+            <wp:cNvGraphicFramePr>
+              <a:graphicFrameLocks xmlns:a="http://schemas.openxmlformats.org/drawingml/2006/main" noChangeAspect="1"/>
+            </wp:cNvGraphicFramePr>
+            <a:graphic xmlns:a="http://schemas.openxmlformats.org/drawingml/2006/main">
+              <a:graphicData uri="http://schemas.openxmlformats.org/drawingml/2006/picture">
+                <pic:pic xmlns:pic="http://schemas.openxmlformats.org/drawingml/2006/picture">
+                  <pic:nvPicPr>
+                    <pic:cNvPr id="1089791217" name="Picture 1" descr="A screen shot of a computer code&#10;&#10;Description automatically generated"/>
+                    <pic:cNvPicPr/>
+                  </pic:nvPicPr>
+                  <pic:blipFill>
+                    <a:blip r:embed="rId14"/>
+                    <a:stretch>
+                      <a:fillRect/>
+                    </a:stretch>
+                  </pic:blipFill>
+                  <pic:spPr>
+                    <a:xfrm>
+                      <a:off x="0" y="0"/>
+                      <a:ext cx="4964472" cy="2195676"/>
+                    </a:xfrm>
+                    <a:prstGeom prst="rect">
+                      <a:avLst/>
+                    </a:prstGeom>
+                    <a:ln>
+                      <a:solidFill>
+                        <a:schemeClr val="tx1"/>
+                      </a:solidFill>
+                    </a:ln>
+                  </pic:spPr>
+                </pic:pic>
+              </a:graphicData>
+            </a:graphic>
+          </wp:inline>
+        </w:drawing>
+      </w:r>
+    </w:p>
+    <w:p>
+      <w:pPr>
+        <w:pStyle w:val="ListParagraph"/>
+        <w:numPr>
+          <w:ilvl w:val="1"/>
+          <w:numId w:val="2"/>
+        </w:numPr>
+        <w:rPr>
+          <w:rFonts w:cstheme="minorHAnsi"/>
+        </w:rPr>
+      </w:pPr>
+      <w:r>
+        <w:rPr>
+          <w:rFonts w:cstheme="minorHAnsi"/>
+        </w:rPr>
+        <w:t xml:space="preserve">Tạo Project </w:t>
+      </w:r>
+      <w:proofErr w:type="spellStart"/>
+      <w:r>
+        <w:rPr>
+          <w:rFonts w:cstheme="minorHAnsi"/>
+        </w:rPr>
+        <w:t>ant</w:t>
+      </w:r>
+      <w:proofErr w:type="spellEnd"/>
+      <w:r>
+        <w:rPr>
+          <w:rFonts w:cstheme="minorHAnsi"/>
+        </w:rPr>
+        <w:t xml:space="preserve"> </w:t>
+      </w:r>
+      <w:proofErr w:type="spellStart"/>
+      <w:r>
+        <w:rPr>
+          <w:rFonts w:cstheme="minorHAnsi"/>
+        </w:rPr>
+        <w:t>link</w:t>
+      </w:r>
+      <w:proofErr w:type="spellEnd"/>
+      <w:r>
+        <w:rPr>
+          <w:rFonts w:cstheme="minorHAnsi"/>
+        </w:rPr>
+        <w:t xml:space="preserve"> </w:t>
+      </w:r>
+      <w:proofErr w:type="spellStart"/>
+      <w:r>
+        <w:rPr>
+          <w:rFonts w:cstheme="minorHAnsi"/>
+        </w:rPr>
+        <w:t>file</w:t>
+      </w:r>
+      <w:proofErr w:type="spellEnd"/>
+      <w:r>
+        <w:rPr>
+          <w:rFonts w:cstheme="minorHAnsi"/>
+        </w:rPr>
+        <w:t xml:space="preserve"> </w:t>
+      </w:r>
+      <w:proofErr w:type="spellStart"/>
+      <w:r>
+        <w:rPr>
+          <w:rFonts w:cstheme="minorHAnsi"/>
+        </w:rPr>
+        <w:t>xml</w:t>
+      </w:r>
+      <w:proofErr w:type="spellEnd"/>
+      <w:r>
+        <w:rPr>
+          <w:rFonts w:cstheme="minorHAnsi"/>
+        </w:rPr>
+        <w:t xml:space="preserve"> tới </w:t>
+      </w:r>
+      <w:proofErr w:type="spellStart"/>
+      <w:r>
+        <w:rPr>
+          <w:rFonts w:cstheme="minorHAnsi"/>
+        </w:rPr>
+        <w:t>file</w:t>
+      </w:r>
+      <w:proofErr w:type="spellEnd"/>
+      <w:r>
+        <w:rPr>
+          <w:rFonts w:cstheme="minorHAnsi"/>
+        </w:rPr>
+        <w:t xml:space="preserve"> </w:t>
+      </w:r>
+      <w:r>
+        <w:t>vừa tạo trên</w:t>
+      </w:r>
+    </w:p>
+    <w:p>
+      <w:r>
+        <w:t xml:space="preserve">Giải thích: </w:t>
+      </w:r>
+    </w:p>
+    <w:p>
+      <w:pPr>
+        <w:jc w:val="center"/>
+      </w:pPr>
+      <w:r>
+        <w:drawing>
+          <wp:inline distT="0" distB="0" distL="0" distR="0" wp14:anchorId="12315E48" wp14:editId="292EE4D3">
+            <wp:extent cx="4733365" cy="2241347"/>
+            <wp:effectExtent l="19050" t="19050" r="10160" b="26035"/>
+            <wp:docPr id="1821460350" name="Picture 1"/>
+            <wp:cNvGraphicFramePr>
+              <a:graphicFrameLocks xmlns:a="http://schemas.openxmlformats.org/drawingml/2006/main" noChangeAspect="1"/>
+            </wp:cNvGraphicFramePr>
+            <a:graphic xmlns:a="http://schemas.openxmlformats.org/drawingml/2006/main">
+              <a:graphicData uri="http://schemas.openxmlformats.org/drawingml/2006/picture">
+                <pic:pic xmlns:pic="http://schemas.openxmlformats.org/drawingml/2006/picture">
+                  <pic:nvPicPr>
+                    <pic:cNvPr id="1821460350" name=""/>
+                    <pic:cNvPicPr/>
+                  </pic:nvPicPr>
+                  <pic:blipFill>
+                    <a:blip r:embed="rId15"/>
+                    <a:stretch>
+                      <a:fillRect/>
+                    </a:stretch>
+                  </pic:blipFill>
+                  <pic:spPr>
+                    <a:xfrm>
+                      <a:off x="0" y="0"/>
+                      <a:ext cx="4743723" cy="2246252"/>
+                    </a:xfrm>
+                    <a:prstGeom prst="rect">
+                      <a:avLst/>
+                    </a:prstGeom>
+                    <a:ln>
+                      <a:solidFill>
+                        <a:schemeClr val="accent1"/>
+                      </a:solidFill>
+                    </a:ln>
+                  </pic:spPr>
+                </pic:pic>
+              </a:graphicData>
+            </a:graphic>
+          </wp:inline>
+        </w:drawing>
+      </w:r>
+    </w:p>
+    <w:p>
+      <w:pPr>
+        <w:jc w:val="center"/>
+      </w:pPr>
+      <w:r>
+        <w:drawing>
+          <wp:inline distT="0" distB="0" distL="0" distR="0" wp14:anchorId="6F8959CD" wp14:editId="6259C0B6">
+            <wp:extent cx="4805082" cy="2607499"/>
+            <wp:effectExtent l="19050" t="19050" r="14605" b="21590"/>
+            <wp:docPr id="1141988963" name="Picture 1" descr="A screenshot of a computer code&#10;&#10;Description automatically generated"/>
+            <wp:cNvGraphicFramePr>
+              <a:graphicFrameLocks xmlns:a="http://schemas.openxmlformats.org/drawingml/2006/main" noChangeAspect="1"/>
+            </wp:cNvGraphicFramePr>
+            <a:graphic xmlns:a="http://schemas.openxmlformats.org/drawingml/2006/main">
+              <a:graphicData uri="http://schemas.openxmlformats.org/drawingml/2006/picture">
+                <pic:pic xmlns:pic="http://schemas.openxmlformats.org/drawingml/2006/picture">
+                  <pic:nvPicPr>
+                    <pic:cNvPr id="1141988963" name="Picture 1" descr="A screenshot of a computer code&#10;&#10;Description automatically generated"/>
+                    <pic:cNvPicPr/>
+                  </pic:nvPicPr>
+                  <pic:blipFill>
+                    <a:blip r:embed="rId16"/>
+                    <a:stretch>
+                      <a:fillRect/>
+                    </a:stretch>
+                  </pic:blipFill>
+                  <pic:spPr>
+                    <a:xfrm>
+                      <a:off x="0" y="0"/>
+                      <a:ext cx="4831460" cy="2621813"/>
+                    </a:xfrm>
+                    <a:prstGeom prst="rect">
+                      <a:avLst/>
+                    </a:prstGeom>
+                    <a:ln>
+                      <a:solidFill>
+                        <a:schemeClr val="accent1"/>
+                      </a:solidFill>
+                    </a:ln>
+                  </pic:spPr>
+                </pic:pic>
+              </a:graphicData>
+            </a:graphic>
+          </wp:inline>
+        </w:drawing>
       </w:r>
     </w:p>
     <w:p/>
@@ -1803,7 +3231,7 @@
   <w:abstractNum w:abstractNumId="0" w15:restartNumberingAfterBreak="0">
     <w:nsid w:val="29303E77"/>
     <w:multiLevelType w:val="hybridMultilevel"/>
-    <w:tmpl w:val="25325C82"/>
+    <w:tmpl w:val="3782087E"/>
     <w:lvl w:ilvl="0" w:tplc="042A0001">
       <w:start w:val="1"/>
       <w:numFmt w:val="bullet"/>
@@ -1839,16 +3267,15 @@
         <w:rFonts w:ascii="Wingdings" w:eastAsiaTheme="minorHAnsi" w:hAnsi="Wingdings" w:cstheme="minorBidi" w:hint="default"/>
       </w:rPr>
     </w:lvl>
-    <w:lvl w:ilvl="3" w:tplc="042A0001" w:tentative="1">
-      <w:start w:val="1"/>
+    <w:lvl w:ilvl="3" w:tplc="3A0A1380">
       <w:numFmt w:val="bullet"/>
-      <w:lvlText w:val=""/>
+      <w:lvlText w:val="-"/>
       <w:lvlJc w:val="left"/>
       <w:pPr>
         <w:ind w:left="2880" w:hanging="360"/>
       </w:pPr>
       <w:rPr>
-        <w:rFonts w:ascii="Symbol" w:hAnsi="Symbol" w:hint="default"/>
+        <w:rFonts w:ascii="Arial" w:eastAsiaTheme="minorHAnsi" w:hAnsi="Arial" w:cs="Arial" w:hint="default"/>
       </w:rPr>
     </w:lvl>
     <w:lvl w:ilvl="4" w:tplc="042A0003" w:tentative="1">

</xml_diff>